<commit_message>
Made some changes to the file
</commit_message>
<xml_diff>
--- a/FINAL_Absenteeism_Project_Report_Submission_Ready.docx
+++ b/FINAL_Absenteeism_Project_Report_Submission_Ready.docx
@@ -9,20 +9,9 @@
       <w:r>
         <w:rPr>
           <w:rFonts w:ascii="Times New Roman" w:hAnsi="Times New Roman"/>
-          <w:b/>
           <w:sz w:val="32"/>
         </w:rPr>
-        <w:t>Absenteeism at Work Pre</w:t>
-      </w:r>
-      <w:bookmarkStart w:id="0" w:name="_GoBack"/>
-      <w:bookmarkEnd w:id="0"/>
-      <w:r>
-        <w:rPr>
-          <w:rFonts w:ascii="Times New Roman" w:hAnsi="Times New Roman"/>
-          <w:b/>
-          <w:sz w:val="32"/>
-        </w:rPr>
-        <w:t>diction – Final Project Report</w:t>
+        <w:t>Absenteeism at Work Prediction – Final Project Report</w:t>
       </w:r>
     </w:p>
     <w:p>
@@ -32,7 +21,6 @@
       <w:r>
         <w:rPr>
           <w:rFonts w:ascii="Times New Roman" w:hAnsi="Times New Roman"/>
-          <w:b/>
           <w:sz w:val="32"/>
         </w:rPr>
         <w:t>Abstract</w:t>
@@ -40,11 +28,19 @@
     </w:p>
     <w:p>
       <w:r>
+        <w:t>Employee absenteeism significantly affects organizational productivity and workforce planning. This project aims to predict the number of hours an employee is absent from work using machine learning techniques. A dataset containing 8,33</w:t>
+      </w:r>
+      <w:r>
         <w:rPr>
-          <w:rFonts w:ascii="Times New Roman" w:hAnsi="Times New Roman"/>
-          <w:sz w:val="28"/>
+          <w:rFonts w:hint="default"/>
+          <w:lang w:val="en-US"/>
         </w:rPr>
-        <w:t>Employee absenteeism significantly affects organizational productivity and workforce planning. This project aims to predict the number of hours an employee is absent from work using machine learning techniques. A dataset containing 8,335 employee records with demographic, organizational, and service-related attributes was used. Four regression models—Multiple Linear Regression, Random Forest Regressor, and their PCA-based variants—were developed and evaluated using Mean Squared Error (MSE), Root Mean Squared Error (RMSE), and R-Square metrics. The results indicate that Random Forest Regressor provides the most accurate predictions, highlighting the effectiveness of ensemble learning methods for HR analytics.</w:t>
+        <w:t>6</w:t>
+      </w:r>
+      <w:bookmarkStart w:id="0" w:name="_GoBack"/>
+      <w:bookmarkEnd w:id="0"/>
+      <w:r>
+        <w:t xml:space="preserve"> employee records with demographic, organizational, and service-related attributes was used. Four regression models—Multiple Linear Regression, Random Forest Regressor, and their PCA-based variants—were developed and evaluated using Mean Squared Error (MSE), Root Mean Squared Error (RMSE), and R-Square metrics. The results indicate that Random Forest Regressor provides the most accurate predictions, highlighting the effectiveness of ensemble learning methods for HR analytics.</w:t>
       </w:r>
     </w:p>
     <w:p>
@@ -54,7 +50,6 @@
       <w:r>
         <w:rPr>
           <w:rFonts w:ascii="Times New Roman" w:hAnsi="Times New Roman"/>
-          <w:b/>
           <w:sz w:val="32"/>
         </w:rPr>
         <w:t>Introduction</w:t>
@@ -62,10 +57,6 @@
     </w:p>
     <w:p>
       <w:r>
-        <w:rPr>
-          <w:rFonts w:ascii="Times New Roman" w:hAnsi="Times New Roman"/>
-          <w:sz w:val="28"/>
-        </w:rPr>
         <w:t>Employee absenteeism is a critical issue for organizations as it directly impacts operational efficiency, productivity, and workforce morale. High absenteeism can lead to increased workload for other employees, delayed deliverables, and higher operational costs. With the availability of large volumes of employee data, machine learning techniques can be leveraged to identify patterns and predict absenteeism behavior. This project applies supervised regression models to predict absenteeism hours, enabling organizations to take proactive and data-driven decisions.</w:t>
       </w:r>
     </w:p>
@@ -76,7 +67,6 @@
       <w:r>
         <w:rPr>
           <w:rFonts w:ascii="Times New Roman" w:hAnsi="Times New Roman"/>
-          <w:b/>
           <w:sz w:val="32"/>
         </w:rPr>
         <w:t>Dataset Description</w:t>
@@ -84,11 +74,17 @@
     </w:p>
     <w:p>
       <w:r>
+        <w:t>The dataset used in this project contains 8,33</w:t>
+      </w:r>
+      <w:r>
         <w:rPr>
-          <w:rFonts w:ascii="Times New Roman" w:hAnsi="Times New Roman"/>
-          <w:sz w:val="28"/>
+          <w:rFonts w:hint="default"/>
+          <w:lang w:val="en-US"/>
         </w:rPr>
-        <w:t>The dataset used in this project contains 8,335 records and 13 attributes. Each record represents an employee and includes demographic information, organizational details, and service-related attributes. The target variable, AbsentHours, represents the total number of hours an employee was absent from work. The dataset provides sufficient diversity and complexity to evaluate multiple machine learning models.</w:t>
+        <w:t>6</w:t>
+      </w:r>
+      <w:r>
+        <w:t xml:space="preserve"> records and 13 attributes. Each record represents an employee and includes demographic information, organizational details, and service-related attributes. The target variable, AbsentHours, represents the total number of hours an employee was absent from work. The dataset provides sufficient diversity and complexity to evaluate multiple machine learning models.</w:t>
       </w:r>
     </w:p>
     <w:p>
@@ -98,7 +94,6 @@
       <w:r>
         <w:rPr>
           <w:rFonts w:ascii="Times New Roman" w:hAnsi="Times New Roman"/>
-          <w:b/>
           <w:sz w:val="32"/>
         </w:rPr>
         <w:t>Software and Libraries Used</w:t>
@@ -106,10 +101,6 @@
     </w:p>
     <w:p>
       <w:r>
-        <w:rPr>
-          <w:rFonts w:ascii="Times New Roman" w:hAnsi="Times New Roman"/>
-          <w:sz w:val="28"/>
-        </w:rPr>
         <w:t>The project was implemented using Python programming language. The libraries used include Pandas for data manipulation, NumPy for numerical computation, Matplotlib and Seaborn for visualization, and Scikit-learn for preprocessing, model development, dimensionality reduction, and evaluation. These tools are widely adopted in industry and academia.</w:t>
       </w:r>
     </w:p>
@@ -120,37 +111,30 @@
       <w:r>
         <w:rPr>
           <w:rFonts w:ascii="Times New Roman" w:hAnsi="Times New Roman"/>
-          <w:b/>
           <w:sz w:val="32"/>
         </w:rPr>
         <w:t>Exploratory Data Analysis</w:t>
       </w:r>
     </w:p>
     <w:p>
-      <w:pPr>
-        <w:rPr>
-          <w:rFonts w:ascii="Times New Roman" w:hAnsi="Times New Roman"/>
-          <w:sz w:val="28"/>
-        </w:rPr>
-      </w:pPr>
       <w:r>
         <w:drawing>
           <wp:anchor distT="0" distB="0" distL="114935" distR="114935" simplePos="0" relativeHeight="251659264" behindDoc="1" locked="0" layoutInCell="1" allowOverlap="1">
             <wp:simplePos x="0" y="0"/>
             <wp:positionH relativeFrom="column">
-              <wp:posOffset>-12700</wp:posOffset>
+              <wp:posOffset>-361950</wp:posOffset>
             </wp:positionH>
             <wp:positionV relativeFrom="paragraph">
-              <wp:posOffset>381000</wp:posOffset>
+              <wp:posOffset>254000</wp:posOffset>
             </wp:positionV>
-            <wp:extent cx="3108960" cy="2005330"/>
-            <wp:effectExtent l="0" t="0" r="0" b="36830"/>
+            <wp:extent cx="3748405" cy="2418080"/>
+            <wp:effectExtent l="0" t="0" r="0" b="0"/>
             <wp:wrapTight wrapText="right">
               <wp:wrapPolygon>
                 <wp:start x="0" y="0"/>
-                <wp:lineTo x="0" y="21504"/>
-                <wp:lineTo x="21494" y="21504"/>
-                <wp:lineTo x="21494" y="0"/>
+                <wp:lineTo x="0" y="21509"/>
+                <wp:lineTo x="21516" y="21509"/>
+                <wp:lineTo x="21516" y="0"/>
                 <wp:lineTo x="0" y="0"/>
               </wp:wrapPolygon>
             </wp:wrapTight>
@@ -176,7 +160,7 @@
                   <pic:spPr>
                     <a:xfrm>
                       <a:off x="0" y="0"/>
-                      <a:ext cx="3108960" cy="2005330"/>
+                      <a:ext cx="3748405" cy="2418080"/>
                     </a:xfrm>
                     <a:prstGeom prst="rect">
                       <a:avLst/>
@@ -190,67 +174,13 @@
       </w:r>
     </w:p>
     <w:p>
-      <w:pPr>
-        <w:ind w:left="8220" w:leftChars="0" w:firstLine="0" w:firstLineChars="0"/>
-        <w:rPr>
-          <w:rFonts w:ascii="Times New Roman" w:hAnsi="Times New Roman"/>
-          <w:sz w:val="28"/>
-        </w:rPr>
-      </w:pPr>
       <w:r>
-        <w:rPr>
-          <w:rFonts w:hint="default"/>
-          <w:sz w:val="28"/>
-          <w:lang w:val="en-US"/>
-        </w:rPr>
-        <w:t>Th</w:t>
-      </w:r>
-      <w:r>
-        <w:rPr>
-          <w:rFonts w:ascii="Times New Roman" w:hAnsi="Times New Roman"/>
-          <w:sz w:val="28"/>
-        </w:rPr>
-        <w:t xml:space="preserve">e distribution of absenteeism </w:t>
-      </w:r>
-      <w:r>
-        <w:rPr>
-          <w:rFonts w:hint="default"/>
-          <w:sz w:val="28"/>
-          <w:lang w:val="en-US"/>
-        </w:rPr>
-        <w:t>h</w:t>
-      </w:r>
-      <w:r>
-        <w:rPr>
-          <w:rFonts w:ascii="Times New Roman" w:hAnsi="Times New Roman"/>
-          <w:sz w:val="28"/>
-        </w:rPr>
-        <w:t>ours is right-skewed, indicating that most employees have low absence hours, while a small portion exhibits very high absenteeism. This skewness suggests non-normal behavior in the target variable.</w:t>
+        <w:t>The distribution of absenteeism hours is right-skewed, indicating that most employees have low absence hours, while a small portion exhibits very high absenteeism. This skewness suggests non-normal behavior in the target variable.</w:t>
       </w:r>
     </w:p>
+    <w:p/>
+    <w:p/>
     <w:p>
-      <w:pPr>
-        <w:rPr>
-          <w:rFonts w:ascii="Times New Roman" w:hAnsi="Times New Roman"/>
-          <w:sz w:val="28"/>
-        </w:rPr>
-      </w:pPr>
-    </w:p>
-    <w:p>
-      <w:pPr>
-        <w:rPr>
-          <w:rFonts w:ascii="Times New Roman" w:hAnsi="Times New Roman"/>
-          <w:sz w:val="28"/>
-        </w:rPr>
-      </w:pPr>
-    </w:p>
-    <w:p>
-      <w:pPr>
-        <w:rPr>
-          <w:rFonts w:ascii="Times New Roman" w:hAnsi="Times New Roman"/>
-          <w:sz w:val="28"/>
-        </w:rPr>
-      </w:pPr>
       <w:r>
         <w:drawing>
           <wp:anchor distT="0" distB="0" distL="114935" distR="114935" simplePos="0" relativeHeight="251660288" behindDoc="1" locked="0" layoutInCell="1" allowOverlap="1">
@@ -307,62 +237,41 @@
         </w:drawing>
       </w:r>
       <w:r>
-        <w:rPr>
-          <w:rFonts w:ascii="Times New Roman" w:hAnsi="Times New Roman"/>
-          <w:sz w:val="28"/>
-        </w:rPr>
         <w:t>The boxplot reveals several outliers, representing employees with unusually high absenteeism. The presence of these outliers supports the use of robust models such as Random Forest Regressor.</w:t>
       </w:r>
     </w:p>
-    <w:p>
-      <w:pPr>
-        <w:rPr>
-          <w:rFonts w:ascii="Times New Roman" w:hAnsi="Times New Roman"/>
-          <w:sz w:val="28"/>
-        </w:rPr>
-      </w:pPr>
-    </w:p>
+    <w:p/>
     <w:p/>
     <w:p>
-      <w:pPr>
-        <w:rPr>
-          <w:rFonts w:ascii="Times New Roman" w:hAnsi="Times New Roman"/>
-          <w:sz w:val="28"/>
-        </w:rPr>
-      </w:pPr>
       <w:r>
         <w:drawing>
-          <wp:anchor distT="0" distB="0" distL="114935" distR="114935" simplePos="0" relativeHeight="251661312" behindDoc="1" locked="0" layoutInCell="1" allowOverlap="1">
+          <wp:anchor distT="0" distB="0" distL="114935" distR="114935" simplePos="0" relativeHeight="251662336" behindDoc="1" locked="0" layoutInCell="1" allowOverlap="1">
             <wp:simplePos x="0" y="0"/>
             <wp:positionH relativeFrom="column">
-              <wp:posOffset>-411480</wp:posOffset>
+              <wp:posOffset>-488315</wp:posOffset>
             </wp:positionH>
             <wp:positionV relativeFrom="paragraph">
-              <wp:posOffset>-151130</wp:posOffset>
+              <wp:posOffset>-316865</wp:posOffset>
             </wp:positionV>
-            <wp:extent cx="3672205" cy="2402205"/>
-            <wp:effectExtent l="0" t="0" r="635" b="5715"/>
+            <wp:extent cx="3234690" cy="2092960"/>
+            <wp:effectExtent l="0" t="0" r="41910" b="40640"/>
             <wp:wrapTight wrapText="right">
               <wp:wrapPolygon>
                 <wp:start x="0" y="0"/>
-                <wp:lineTo x="0" y="21514"/>
-                <wp:lineTo x="21514" y="21514"/>
-                <wp:lineTo x="21514" y="0"/>
+                <wp:lineTo x="0" y="21390"/>
+                <wp:lineTo x="21473" y="21390"/>
+                <wp:lineTo x="21473" y="0"/>
                 <wp:lineTo x="0" y="0"/>
               </wp:wrapPolygon>
             </wp:wrapTight>
-            <wp:docPr id="3" name="Picture 3"/>
-            <wp:cNvGraphicFramePr>
-              <a:graphicFrameLocks xmlns:a="http://schemas.openxmlformats.org/drawingml/2006/main" noChangeAspect="1"/>
-            </wp:cNvGraphicFramePr>
+            <wp:docPr id="5" name="Picture 1"/>
+            <wp:cNvGraphicFramePr/>
             <a:graphic xmlns:a="http://schemas.openxmlformats.org/drawingml/2006/main">
               <a:graphicData uri="http://schemas.openxmlformats.org/drawingml/2006/picture">
                 <pic:pic xmlns:pic="http://schemas.openxmlformats.org/drawingml/2006/picture">
                   <pic:nvPicPr>
-                    <pic:cNvPr id="3" name="Picture 3"/>
-                    <pic:cNvPicPr>
-                      <a:picLocks noChangeAspect="1"/>
-                    </pic:cNvPicPr>
+                    <pic:cNvPr id="5" name="Picture 1"/>
+                    <pic:cNvPicPr/>
                   </pic:nvPicPr>
                   <pic:blipFill>
                     <a:blip r:embed="rId8"/>
@@ -373,11 +282,15 @@
                   <pic:spPr>
                     <a:xfrm>
                       <a:off x="0" y="0"/>
-                      <a:ext cx="3672205" cy="2402205"/>
+                      <a:ext cx="3234690" cy="2092960"/>
                     </a:xfrm>
                     <a:prstGeom prst="rect">
                       <a:avLst/>
                     </a:prstGeom>
+                    <a:noFill/>
+                    <a:ln>
+                      <a:noFill/>
+                    </a:ln>
                   </pic:spPr>
                 </pic:pic>
               </a:graphicData>
@@ -386,39 +299,29 @@
         </w:drawing>
       </w:r>
       <w:r>
-        <w:rPr>
-          <w:rFonts w:ascii="Times New Roman" w:hAnsi="Times New Roman"/>
-          <w:sz w:val="28"/>
-        </w:rPr>
         <w:t>The correlation heatmap shows a strong positive correlation between Age and AbsentHours, while Length of Service shows minimal correlation. This indicates that not all numerical variables influence absenteeism linearly.</w:t>
       </w:r>
     </w:p>
+    <w:p/>
     <w:p>
-      <w:pPr>
-        <w:jc w:val="both"/>
-        <w:rPr>
-          <w:rFonts w:ascii="Times New Roman" w:hAnsi="Times New Roman"/>
-          <w:sz w:val="28"/>
-        </w:rPr>
-      </w:pPr>
       <w:r>
         <w:drawing>
-          <wp:anchor distT="0" distB="0" distL="114935" distR="114935" simplePos="0" relativeHeight="251662336" behindDoc="1" locked="0" layoutInCell="1" allowOverlap="1">
+          <wp:anchor distT="0" distB="0" distL="114935" distR="114935" simplePos="0" relativeHeight="251661312" behindDoc="1" locked="0" layoutInCell="1" allowOverlap="1">
             <wp:simplePos x="0" y="0"/>
             <wp:positionH relativeFrom="column">
-              <wp:posOffset>-485775</wp:posOffset>
+              <wp:posOffset>-734060</wp:posOffset>
             </wp:positionH>
             <wp:positionV relativeFrom="paragraph">
-              <wp:posOffset>361950</wp:posOffset>
+              <wp:posOffset>110490</wp:posOffset>
             </wp:positionV>
-            <wp:extent cx="3763010" cy="2291715"/>
-            <wp:effectExtent l="0" t="0" r="1270" b="9525"/>
+            <wp:extent cx="3419475" cy="2543810"/>
+            <wp:effectExtent l="0" t="0" r="40005" b="46990"/>
             <wp:wrapTight wrapText="right">
               <wp:wrapPolygon>
                 <wp:start x="0" y="0"/>
-                <wp:lineTo x="0" y="21402"/>
-                <wp:lineTo x="21520" y="21402"/>
-                <wp:lineTo x="21520" y="0"/>
+                <wp:lineTo x="0" y="21481"/>
+                <wp:lineTo x="21468" y="21481"/>
+                <wp:lineTo x="21468" y="0"/>
                 <wp:lineTo x="0" y="0"/>
               </wp:wrapPolygon>
             </wp:wrapTight>
@@ -444,7 +347,7 @@
                   <pic:spPr>
                     <a:xfrm>
                       <a:off x="0" y="0"/>
-                      <a:ext cx="3763010" cy="2291715"/>
+                      <a:ext cx="3419475" cy="2543810"/>
                     </a:xfrm>
                     <a:prstGeom prst="rect">
                       <a:avLst/>
@@ -458,59 +361,31 @@
       </w:r>
     </w:p>
     <w:p>
+      <w:r>
+        <w:t>Department-wise analysis highlights variations in absenteeism across different departments, suggesting that role-specific and operational factors influence absence behavior.</w:t>
+      </w:r>
+    </w:p>
+    <w:p/>
+    <w:p/>
+    <w:p/>
+    <w:p>
       <w:pPr>
-        <w:jc w:val="left"/>
+        <w:pStyle w:val="2"/>
         <w:rPr>
           <w:rFonts w:ascii="Times New Roman" w:hAnsi="Times New Roman"/>
-          <w:sz w:val="28"/>
         </w:rPr>
       </w:pPr>
       <w:r>
         <w:rPr>
           <w:rFonts w:ascii="Times New Roman" w:hAnsi="Times New Roman"/>
-          <w:sz w:val="28"/>
-        </w:rPr>
-        <w:t>Department-wise analysis highlights variations in absenteeism across different departments, suggesting that role-specific and operational factors influence absence behavior.</w:t>
-      </w:r>
-    </w:p>
-    <w:p>
-      <w:pPr>
-        <w:jc w:val="left"/>
-        <w:rPr>
-          <w:rFonts w:ascii="Times New Roman" w:hAnsi="Times New Roman"/>
-          <w:sz w:val="28"/>
-        </w:rPr>
-      </w:pPr>
-    </w:p>
-    <w:p>
-      <w:pPr>
-        <w:jc w:val="left"/>
-        <w:rPr>
-          <w:rFonts w:ascii="Times New Roman" w:hAnsi="Times New Roman"/>
-          <w:sz w:val="28"/>
-        </w:rPr>
-      </w:pPr>
-    </w:p>
-    <w:p>
-      <w:pPr>
-        <w:pStyle w:val="2"/>
-        <w:rPr>
-          <w:rFonts w:ascii="Times New Roman" w:hAnsi="Times New Roman"/>
-          <w:sz w:val="28"/>
-        </w:rPr>
-      </w:pPr>
-      <w:r>
-        <w:rPr>
-          <w:rFonts w:hint="default" w:ascii="Times New Roman" w:hAnsi="Times New Roman"/>
-          <w:b/>
           <w:sz w:val="32"/>
-          <w:lang w:val="en-US"/>
         </w:rPr>
         <w:t>Model Evaluation and Comparison</w:t>
       </w:r>
     </w:p>
     <w:tbl>
       <w:tblPr>
+        <w:tblStyle w:val="12"/>
         <w:tblW w:w="8858" w:type="dxa"/>
         <w:tblCellSpacing w:w="15" w:type="dxa"/>
         <w:tblInd w:w="0" w:type="dxa"/>
@@ -522,7 +397,6 @@
           <w:insideH w:val="none" w:color="auto" w:sz="0" w:space="0"/>
           <w:insideV w:val="none" w:color="auto" w:sz="0" w:space="0"/>
         </w:tblBorders>
-        <w:shd w:val="clear"/>
         <w:tblLayout w:type="autofit"/>
         <w:tblCellMar>
           <w:top w:w="15" w:type="dxa"/>
@@ -547,7 +421,6 @@
             <w:insideH w:val="none" w:color="auto" w:sz="0" w:space="0"/>
             <w:insideV w:val="none" w:color="auto" w:sz="0" w:space="0"/>
           </w:tblBorders>
-          <w:shd w:val="clear"/>
           <w:tblCellMar>
             <w:top w:w="15" w:type="dxa"/>
             <w:left w:w="15" w:type="dxa"/>
@@ -569,18 +442,13 @@
               <w:bottom w:val="nil"/>
               <w:right w:val="nil"/>
             </w:tcBorders>
-            <w:shd w:val="clear"/>
             <w:vAlign w:val="center"/>
           </w:tcPr>
           <w:p>
             <w:pPr>
-              <w:keepNext w:val="0"/>
-              <w:keepLines w:val="0"/>
-              <w:widowControl/>
-              <w:suppressLineNumbers w:val="0"/>
               <w:jc w:val="center"/>
               <w:rPr>
-                <w:rFonts w:hint="default" w:ascii="Times New Roman" w:hAnsi="Times New Roman" w:cs="Times New Roman"/>
+                <w:rFonts w:cs="Times New Roman"/>
                 <w:b/>
                 <w:bCs/>
                 <w:sz w:val="32"/>
@@ -589,13 +457,12 @@
             </w:pPr>
             <w:r>
               <w:rPr>
-                <w:rFonts w:hint="default" w:ascii="Times New Roman" w:hAnsi="Times New Roman" w:eastAsia="SimSun" w:cs="Times New Roman"/>
+                <w:rFonts w:eastAsia="SimSun" w:cs="Times New Roman"/>
                 <w:b/>
                 <w:bCs/>
-                <w:kern w:val="0"/>
                 <w:sz w:val="32"/>
                 <w:szCs w:val="32"/>
-                <w:lang w:val="en-US" w:eastAsia="zh-CN" w:bidi="ar"/>
+                <w:lang w:eastAsia="zh-CN" w:bidi="ar"/>
               </w:rPr>
               <w:t>Model</w:t>
             </w:r>
@@ -610,18 +477,13 @@
               <w:bottom w:val="nil"/>
               <w:right w:val="nil"/>
             </w:tcBorders>
-            <w:shd w:val="clear"/>
             <w:vAlign w:val="center"/>
           </w:tcPr>
           <w:p>
             <w:pPr>
-              <w:keepNext w:val="0"/>
-              <w:keepLines w:val="0"/>
-              <w:widowControl/>
-              <w:suppressLineNumbers w:val="0"/>
               <w:jc w:val="center"/>
               <w:rPr>
-                <w:rFonts w:hint="default" w:ascii="Times New Roman" w:hAnsi="Times New Roman" w:cs="Times New Roman"/>
+                <w:rFonts w:cs="Times New Roman"/>
                 <w:b/>
                 <w:bCs/>
                 <w:sz w:val="32"/>
@@ -630,13 +492,12 @@
             </w:pPr>
             <w:r>
               <w:rPr>
-                <w:rFonts w:hint="default" w:ascii="Times New Roman" w:hAnsi="Times New Roman" w:eastAsia="SimSun" w:cs="Times New Roman"/>
+                <w:rFonts w:eastAsia="SimSun" w:cs="Times New Roman"/>
                 <w:b/>
                 <w:bCs/>
-                <w:kern w:val="0"/>
                 <w:sz w:val="32"/>
                 <w:szCs w:val="32"/>
-                <w:lang w:val="en-US" w:eastAsia="zh-CN" w:bidi="ar"/>
+                <w:lang w:eastAsia="zh-CN" w:bidi="ar"/>
               </w:rPr>
               <w:t>MSE</w:t>
             </w:r>
@@ -651,18 +512,13 @@
               <w:bottom w:val="nil"/>
               <w:right w:val="nil"/>
             </w:tcBorders>
-            <w:shd w:val="clear"/>
             <w:vAlign w:val="center"/>
           </w:tcPr>
           <w:p>
             <w:pPr>
-              <w:keepNext w:val="0"/>
-              <w:keepLines w:val="0"/>
-              <w:widowControl/>
-              <w:suppressLineNumbers w:val="0"/>
               <w:jc w:val="center"/>
               <w:rPr>
-                <w:rFonts w:hint="default" w:ascii="Times New Roman" w:hAnsi="Times New Roman" w:cs="Times New Roman"/>
+                <w:rFonts w:cs="Times New Roman"/>
                 <w:b/>
                 <w:bCs/>
                 <w:sz w:val="32"/>
@@ -671,13 +527,12 @@
             </w:pPr>
             <w:r>
               <w:rPr>
-                <w:rFonts w:hint="default" w:ascii="Times New Roman" w:hAnsi="Times New Roman" w:eastAsia="SimSun" w:cs="Times New Roman"/>
+                <w:rFonts w:eastAsia="SimSun" w:cs="Times New Roman"/>
                 <w:b/>
                 <w:bCs/>
-                <w:kern w:val="0"/>
                 <w:sz w:val="32"/>
                 <w:szCs w:val="32"/>
-                <w:lang w:val="en-US" w:eastAsia="zh-CN" w:bidi="ar"/>
+                <w:lang w:eastAsia="zh-CN" w:bidi="ar"/>
               </w:rPr>
               <w:t>RMSE</w:t>
             </w:r>
@@ -692,18 +547,13 @@
               <w:bottom w:val="nil"/>
               <w:right w:val="dotted" w:color="auto" w:sz="4" w:space="0"/>
             </w:tcBorders>
-            <w:shd w:val="clear"/>
             <w:vAlign w:val="center"/>
           </w:tcPr>
           <w:p>
             <w:pPr>
-              <w:keepNext w:val="0"/>
-              <w:keepLines w:val="0"/>
-              <w:widowControl/>
-              <w:suppressLineNumbers w:val="0"/>
               <w:jc w:val="center"/>
               <w:rPr>
-                <w:rFonts w:hint="default" w:ascii="Times New Roman" w:hAnsi="Times New Roman" w:cs="Times New Roman"/>
+                <w:rFonts w:cs="Times New Roman"/>
                 <w:b/>
                 <w:bCs/>
                 <w:sz w:val="32"/>
@@ -712,13 +562,12 @@
             </w:pPr>
             <w:r>
               <w:rPr>
-                <w:rFonts w:hint="default" w:ascii="Times New Roman" w:hAnsi="Times New Roman" w:eastAsia="SimSun" w:cs="Times New Roman"/>
+                <w:rFonts w:eastAsia="SimSun" w:cs="Times New Roman"/>
                 <w:b/>
                 <w:bCs/>
-                <w:kern w:val="0"/>
                 <w:sz w:val="32"/>
                 <w:szCs w:val="32"/>
-                <w:lang w:val="en-US" w:eastAsia="zh-CN" w:bidi="ar"/>
+                <w:lang w:eastAsia="zh-CN" w:bidi="ar"/>
               </w:rPr>
               <w:t>R² Score</w:t>
             </w:r>
@@ -735,7 +584,6 @@
             <w:insideH w:val="none" w:color="auto" w:sz="0" w:space="0"/>
             <w:insideV w:val="none" w:color="auto" w:sz="0" w:space="0"/>
           </w:tblBorders>
-          <w:shd w:val="clear"/>
           <w:tblCellMar>
             <w:top w:w="15" w:type="dxa"/>
             <w:left w:w="15" w:type="dxa"/>
@@ -756,29 +604,20 @@
               <w:bottom w:val="nil"/>
               <w:right w:val="nil"/>
             </w:tcBorders>
-            <w:shd w:val="clear"/>
             <w:vAlign w:val="center"/>
           </w:tcPr>
           <w:p>
             <w:pPr>
-              <w:keepNext w:val="0"/>
-              <w:keepLines w:val="0"/>
-              <w:widowControl/>
-              <w:suppressLineNumbers w:val="0"/>
-              <w:jc w:val="left"/>
               <w:rPr>
-                <w:rFonts w:hint="default" w:ascii="Times New Roman" w:hAnsi="Times New Roman" w:cs="Times New Roman"/>
-                <w:sz w:val="28"/>
+                <w:rFonts w:cs="Times New Roman"/>
                 <w:szCs w:val="28"/>
               </w:rPr>
             </w:pPr>
             <w:r>
               <w:rPr>
-                <w:rFonts w:hint="default" w:ascii="Times New Roman" w:hAnsi="Times New Roman" w:eastAsia="SimSun" w:cs="Times New Roman"/>
-                <w:kern w:val="0"/>
-                <w:sz w:val="28"/>
+                <w:rFonts w:eastAsia="SimSun" w:cs="Times New Roman"/>
                 <w:szCs w:val="28"/>
-                <w:lang w:val="en-US" w:eastAsia="zh-CN" w:bidi="ar"/>
+                <w:lang w:eastAsia="zh-CN" w:bidi="ar"/>
               </w:rPr>
               <w:t>Multiple Linear Regression</w:t>
             </w:r>
@@ -793,29 +632,21 @@
               <w:bottom w:val="nil"/>
               <w:right w:val="nil"/>
             </w:tcBorders>
-            <w:shd w:val="clear"/>
             <w:vAlign w:val="center"/>
           </w:tcPr>
           <w:p>
             <w:pPr>
-              <w:keepNext w:val="0"/>
-              <w:keepLines w:val="0"/>
-              <w:widowControl/>
-              <w:suppressLineNumbers w:val="0"/>
               <w:jc w:val="center"/>
               <w:rPr>
-                <w:rFonts w:hint="default" w:ascii="Times New Roman" w:hAnsi="Times New Roman" w:cs="Times New Roman"/>
-                <w:sz w:val="28"/>
+                <w:rFonts w:cs="Times New Roman"/>
                 <w:szCs w:val="28"/>
               </w:rPr>
             </w:pPr>
             <w:r>
               <w:rPr>
-                <w:rFonts w:hint="default" w:ascii="Times New Roman" w:hAnsi="Times New Roman" w:eastAsia="SimSun" w:cs="Times New Roman"/>
-                <w:kern w:val="0"/>
-                <w:sz w:val="28"/>
+                <w:rFonts w:eastAsia="SimSun" w:cs="Times New Roman"/>
                 <w:szCs w:val="28"/>
-                <w:lang w:val="en-US" w:eastAsia="zh-CN" w:bidi="ar"/>
+                <w:lang w:eastAsia="zh-CN" w:bidi="ar"/>
               </w:rPr>
               <w:t>777.67</w:t>
             </w:r>
@@ -830,29 +661,21 @@
               <w:bottom w:val="nil"/>
               <w:right w:val="nil"/>
             </w:tcBorders>
-            <w:shd w:val="clear"/>
             <w:vAlign w:val="center"/>
           </w:tcPr>
           <w:p>
             <w:pPr>
-              <w:keepNext w:val="0"/>
-              <w:keepLines w:val="0"/>
-              <w:widowControl/>
-              <w:suppressLineNumbers w:val="0"/>
               <w:jc w:val="center"/>
               <w:rPr>
-                <w:rFonts w:hint="default" w:ascii="Times New Roman" w:hAnsi="Times New Roman" w:cs="Times New Roman"/>
-                <w:sz w:val="28"/>
+                <w:rFonts w:cs="Times New Roman"/>
                 <w:szCs w:val="28"/>
               </w:rPr>
             </w:pPr>
             <w:r>
               <w:rPr>
-                <w:rFonts w:hint="default" w:ascii="Times New Roman" w:hAnsi="Times New Roman" w:eastAsia="SimSun" w:cs="Times New Roman"/>
-                <w:kern w:val="0"/>
-                <w:sz w:val="28"/>
+                <w:rFonts w:eastAsia="SimSun" w:cs="Times New Roman"/>
                 <w:szCs w:val="28"/>
-                <w:lang w:val="en-US" w:eastAsia="zh-CN" w:bidi="ar"/>
+                <w:lang w:eastAsia="zh-CN" w:bidi="ar"/>
               </w:rPr>
               <w:t>27.89</w:t>
             </w:r>
@@ -867,29 +690,21 @@
               <w:bottom w:val="nil"/>
               <w:right w:val="dotted" w:color="auto" w:sz="4" w:space="0"/>
             </w:tcBorders>
-            <w:shd w:val="clear"/>
             <w:vAlign w:val="center"/>
           </w:tcPr>
           <w:p>
             <w:pPr>
-              <w:keepNext w:val="0"/>
-              <w:keepLines w:val="0"/>
-              <w:widowControl/>
-              <w:suppressLineNumbers w:val="0"/>
               <w:jc w:val="center"/>
               <w:rPr>
-                <w:rFonts w:hint="default" w:ascii="Times New Roman" w:hAnsi="Times New Roman" w:cs="Times New Roman"/>
-                <w:sz w:val="28"/>
+                <w:rFonts w:cs="Times New Roman"/>
                 <w:szCs w:val="28"/>
               </w:rPr>
             </w:pPr>
             <w:r>
               <w:rPr>
-                <w:rFonts w:hint="default" w:ascii="Times New Roman" w:hAnsi="Times New Roman" w:eastAsia="SimSun" w:cs="Times New Roman"/>
-                <w:kern w:val="0"/>
-                <w:sz w:val="28"/>
+                <w:rFonts w:eastAsia="SimSun" w:cs="Times New Roman"/>
                 <w:szCs w:val="28"/>
-                <w:lang w:val="en-US" w:eastAsia="zh-CN" w:bidi="ar"/>
+                <w:lang w:eastAsia="zh-CN" w:bidi="ar"/>
               </w:rPr>
               <w:t>0.6574</w:t>
             </w:r>
@@ -926,29 +741,20 @@
               <w:bottom w:val="nil"/>
               <w:right w:val="nil"/>
             </w:tcBorders>
-            <w:shd w:val="clear"/>
             <w:vAlign w:val="center"/>
           </w:tcPr>
           <w:p>
             <w:pPr>
-              <w:keepNext w:val="0"/>
-              <w:keepLines w:val="0"/>
-              <w:widowControl/>
-              <w:suppressLineNumbers w:val="0"/>
-              <w:jc w:val="left"/>
               <w:rPr>
-                <w:rFonts w:hint="default" w:ascii="Times New Roman" w:hAnsi="Times New Roman" w:cs="Times New Roman"/>
-                <w:sz w:val="28"/>
+                <w:rFonts w:cs="Times New Roman"/>
                 <w:szCs w:val="28"/>
               </w:rPr>
             </w:pPr>
             <w:r>
               <w:rPr>
-                <w:rFonts w:hint="default" w:ascii="Times New Roman" w:hAnsi="Times New Roman" w:eastAsia="SimSun" w:cs="Times New Roman"/>
-                <w:kern w:val="0"/>
-                <w:sz w:val="28"/>
+                <w:rFonts w:eastAsia="SimSun" w:cs="Times New Roman"/>
                 <w:szCs w:val="28"/>
-                <w:lang w:val="en-US" w:eastAsia="zh-CN" w:bidi="ar"/>
+                <w:lang w:eastAsia="zh-CN" w:bidi="ar"/>
               </w:rPr>
               <w:t>Random Forest Regressor</w:t>
             </w:r>
@@ -963,29 +769,21 @@
               <w:bottom w:val="nil"/>
               <w:right w:val="nil"/>
             </w:tcBorders>
-            <w:shd w:val="clear"/>
             <w:vAlign w:val="center"/>
           </w:tcPr>
           <w:p>
             <w:pPr>
-              <w:keepNext w:val="0"/>
-              <w:keepLines w:val="0"/>
-              <w:widowControl/>
-              <w:suppressLineNumbers w:val="0"/>
               <w:jc w:val="center"/>
               <w:rPr>
-                <w:rFonts w:hint="default" w:ascii="Times New Roman" w:hAnsi="Times New Roman" w:cs="Times New Roman"/>
-                <w:sz w:val="28"/>
+                <w:rFonts w:cs="Times New Roman"/>
                 <w:szCs w:val="28"/>
               </w:rPr>
             </w:pPr>
             <w:r>
               <w:rPr>
-                <w:rFonts w:hint="default" w:ascii="Times New Roman" w:hAnsi="Times New Roman" w:eastAsia="SimSun" w:cs="Times New Roman"/>
-                <w:kern w:val="0"/>
-                <w:sz w:val="28"/>
+                <w:rFonts w:eastAsia="SimSun" w:cs="Times New Roman"/>
                 <w:szCs w:val="28"/>
-                <w:lang w:val="en-US" w:eastAsia="zh-CN" w:bidi="ar"/>
+                <w:lang w:eastAsia="zh-CN" w:bidi="ar"/>
               </w:rPr>
               <w:t>668.75</w:t>
             </w:r>
@@ -1000,29 +798,21 @@
               <w:bottom w:val="nil"/>
               <w:right w:val="nil"/>
             </w:tcBorders>
-            <w:shd w:val="clear"/>
             <w:vAlign w:val="center"/>
           </w:tcPr>
           <w:p>
             <w:pPr>
-              <w:keepNext w:val="0"/>
-              <w:keepLines w:val="0"/>
-              <w:widowControl/>
-              <w:suppressLineNumbers w:val="0"/>
               <w:jc w:val="center"/>
               <w:rPr>
-                <w:rFonts w:hint="default" w:ascii="Times New Roman" w:hAnsi="Times New Roman" w:cs="Times New Roman"/>
-                <w:sz w:val="28"/>
+                <w:rFonts w:cs="Times New Roman"/>
                 <w:szCs w:val="28"/>
               </w:rPr>
             </w:pPr>
             <w:r>
               <w:rPr>
-                <w:rFonts w:hint="default" w:ascii="Times New Roman" w:hAnsi="Times New Roman" w:eastAsia="SimSun" w:cs="Times New Roman"/>
-                <w:kern w:val="0"/>
-                <w:sz w:val="28"/>
+                <w:rFonts w:eastAsia="SimSun" w:cs="Times New Roman"/>
                 <w:szCs w:val="28"/>
-                <w:lang w:val="en-US" w:eastAsia="zh-CN" w:bidi="ar"/>
+                <w:lang w:eastAsia="zh-CN" w:bidi="ar"/>
               </w:rPr>
               <w:t>25.86</w:t>
             </w:r>
@@ -1037,29 +827,21 @@
               <w:bottom w:val="nil"/>
               <w:right w:val="dotted" w:color="auto" w:sz="4" w:space="0"/>
             </w:tcBorders>
-            <w:shd w:val="clear"/>
             <w:vAlign w:val="center"/>
           </w:tcPr>
           <w:p>
             <w:pPr>
-              <w:keepNext w:val="0"/>
-              <w:keepLines w:val="0"/>
-              <w:widowControl/>
-              <w:suppressLineNumbers w:val="0"/>
               <w:jc w:val="center"/>
               <w:rPr>
-                <w:rFonts w:hint="default" w:ascii="Times New Roman" w:hAnsi="Times New Roman" w:cs="Times New Roman"/>
-                <w:sz w:val="28"/>
+                <w:rFonts w:cs="Times New Roman"/>
                 <w:szCs w:val="28"/>
               </w:rPr>
             </w:pPr>
             <w:r>
               <w:rPr>
-                <w:rFonts w:hint="default" w:ascii="Times New Roman" w:hAnsi="Times New Roman" w:eastAsia="SimSun" w:cs="Times New Roman"/>
-                <w:kern w:val="0"/>
-                <w:sz w:val="28"/>
+                <w:rFonts w:eastAsia="SimSun" w:cs="Times New Roman"/>
                 <w:szCs w:val="28"/>
-                <w:lang w:val="en-US" w:eastAsia="zh-CN" w:bidi="ar"/>
+                <w:lang w:eastAsia="zh-CN" w:bidi="ar"/>
               </w:rPr>
               <w:t>0.7054</w:t>
             </w:r>
@@ -1096,29 +878,20 @@
               <w:bottom w:val="nil"/>
               <w:right w:val="nil"/>
             </w:tcBorders>
-            <w:shd w:val="clear"/>
             <w:vAlign w:val="center"/>
           </w:tcPr>
           <w:p>
             <w:pPr>
-              <w:keepNext w:val="0"/>
-              <w:keepLines w:val="0"/>
-              <w:widowControl/>
-              <w:suppressLineNumbers w:val="0"/>
-              <w:jc w:val="left"/>
               <w:rPr>
-                <w:rFonts w:hint="default" w:ascii="Times New Roman" w:hAnsi="Times New Roman" w:cs="Times New Roman"/>
-                <w:sz w:val="28"/>
+                <w:rFonts w:cs="Times New Roman"/>
                 <w:szCs w:val="28"/>
               </w:rPr>
             </w:pPr>
             <w:r>
               <w:rPr>
-                <w:rFonts w:hint="default" w:ascii="Times New Roman" w:hAnsi="Times New Roman" w:eastAsia="SimSun" w:cs="Times New Roman"/>
-                <w:kern w:val="0"/>
-                <w:sz w:val="28"/>
+                <w:rFonts w:eastAsia="SimSun" w:cs="Times New Roman"/>
                 <w:szCs w:val="28"/>
-                <w:lang w:val="en-US" w:eastAsia="zh-CN" w:bidi="ar"/>
+                <w:lang w:eastAsia="zh-CN" w:bidi="ar"/>
               </w:rPr>
               <w:t>MLR with PCA</w:t>
             </w:r>
@@ -1133,29 +906,21 @@
               <w:bottom w:val="nil"/>
               <w:right w:val="nil"/>
             </w:tcBorders>
-            <w:shd w:val="clear"/>
             <w:vAlign w:val="center"/>
           </w:tcPr>
           <w:p>
             <w:pPr>
-              <w:keepNext w:val="0"/>
-              <w:keepLines w:val="0"/>
-              <w:widowControl/>
-              <w:suppressLineNumbers w:val="0"/>
               <w:jc w:val="center"/>
               <w:rPr>
-                <w:rFonts w:hint="default" w:ascii="Times New Roman" w:hAnsi="Times New Roman" w:cs="Times New Roman"/>
-                <w:sz w:val="28"/>
+                <w:rFonts w:cs="Times New Roman"/>
                 <w:szCs w:val="28"/>
               </w:rPr>
             </w:pPr>
             <w:r>
               <w:rPr>
-                <w:rFonts w:hint="default" w:ascii="Times New Roman" w:hAnsi="Times New Roman" w:eastAsia="SimSun" w:cs="Times New Roman"/>
-                <w:kern w:val="0"/>
-                <w:sz w:val="28"/>
+                <w:rFonts w:eastAsia="SimSun" w:cs="Times New Roman"/>
                 <w:szCs w:val="28"/>
-                <w:lang w:val="en-US" w:eastAsia="zh-CN" w:bidi="ar"/>
+                <w:lang w:eastAsia="zh-CN" w:bidi="ar"/>
               </w:rPr>
               <w:t>683.49</w:t>
             </w:r>
@@ -1170,29 +935,21 @@
               <w:bottom w:val="nil"/>
               <w:right w:val="nil"/>
             </w:tcBorders>
-            <w:shd w:val="clear"/>
             <w:vAlign w:val="center"/>
           </w:tcPr>
           <w:p>
             <w:pPr>
-              <w:keepNext w:val="0"/>
-              <w:keepLines w:val="0"/>
-              <w:widowControl/>
-              <w:suppressLineNumbers w:val="0"/>
               <w:jc w:val="center"/>
               <w:rPr>
-                <w:rFonts w:hint="default" w:ascii="Times New Roman" w:hAnsi="Times New Roman" w:cs="Times New Roman"/>
-                <w:sz w:val="28"/>
+                <w:rFonts w:cs="Times New Roman"/>
                 <w:szCs w:val="28"/>
               </w:rPr>
             </w:pPr>
             <w:r>
               <w:rPr>
-                <w:rFonts w:hint="default" w:ascii="Times New Roman" w:hAnsi="Times New Roman" w:eastAsia="SimSun" w:cs="Times New Roman"/>
-                <w:kern w:val="0"/>
-                <w:sz w:val="28"/>
+                <w:rFonts w:eastAsia="SimSun" w:cs="Times New Roman"/>
                 <w:szCs w:val="28"/>
-                <w:lang w:val="en-US" w:eastAsia="zh-CN" w:bidi="ar"/>
+                <w:lang w:eastAsia="zh-CN" w:bidi="ar"/>
               </w:rPr>
               <w:t>26.14</w:t>
             </w:r>
@@ -1207,29 +964,21 @@
               <w:bottom w:val="nil"/>
               <w:right w:val="dotted" w:color="auto" w:sz="4" w:space="0"/>
             </w:tcBorders>
-            <w:shd w:val="clear"/>
             <w:vAlign w:val="center"/>
           </w:tcPr>
           <w:p>
             <w:pPr>
-              <w:keepNext w:val="0"/>
-              <w:keepLines w:val="0"/>
-              <w:widowControl/>
-              <w:suppressLineNumbers w:val="0"/>
               <w:jc w:val="center"/>
               <w:rPr>
-                <w:rFonts w:hint="default" w:ascii="Times New Roman" w:hAnsi="Times New Roman" w:cs="Times New Roman"/>
-                <w:sz w:val="28"/>
+                <w:rFonts w:cs="Times New Roman"/>
                 <w:szCs w:val="28"/>
               </w:rPr>
             </w:pPr>
             <w:r>
               <w:rPr>
-                <w:rFonts w:hint="default" w:ascii="Times New Roman" w:hAnsi="Times New Roman" w:eastAsia="SimSun" w:cs="Times New Roman"/>
-                <w:kern w:val="0"/>
-                <w:sz w:val="28"/>
+                <w:rFonts w:eastAsia="SimSun" w:cs="Times New Roman"/>
                 <w:szCs w:val="28"/>
-                <w:lang w:val="en-US" w:eastAsia="zh-CN" w:bidi="ar"/>
+                <w:lang w:eastAsia="zh-CN" w:bidi="ar"/>
               </w:rPr>
               <w:t>0.6989</w:t>
             </w:r>
@@ -1266,29 +1015,20 @@
               <w:bottom w:val="dotted" w:color="auto" w:sz="4" w:space="0"/>
               <w:right w:val="nil"/>
             </w:tcBorders>
-            <w:shd w:val="clear"/>
             <w:vAlign w:val="center"/>
           </w:tcPr>
           <w:p>
             <w:pPr>
-              <w:keepNext w:val="0"/>
-              <w:keepLines w:val="0"/>
-              <w:widowControl/>
-              <w:suppressLineNumbers w:val="0"/>
-              <w:jc w:val="left"/>
               <w:rPr>
-                <w:rFonts w:hint="default" w:ascii="Times New Roman" w:hAnsi="Times New Roman" w:cs="Times New Roman"/>
-                <w:sz w:val="28"/>
+                <w:rFonts w:cs="Times New Roman"/>
                 <w:szCs w:val="28"/>
               </w:rPr>
             </w:pPr>
             <w:r>
               <w:rPr>
-                <w:rFonts w:hint="default" w:ascii="Times New Roman" w:hAnsi="Times New Roman" w:eastAsia="SimSun" w:cs="Times New Roman"/>
-                <w:kern w:val="0"/>
-                <w:sz w:val="28"/>
+                <w:rFonts w:eastAsia="SimSun" w:cs="Times New Roman"/>
                 <w:szCs w:val="28"/>
-                <w:lang w:val="en-US" w:eastAsia="zh-CN" w:bidi="ar"/>
+                <w:lang w:eastAsia="zh-CN" w:bidi="ar"/>
               </w:rPr>
               <w:t>RFR with PCA</w:t>
             </w:r>
@@ -1303,29 +1043,21 @@
               <w:bottom w:val="dotted" w:color="auto" w:sz="4" w:space="0"/>
               <w:right w:val="nil"/>
             </w:tcBorders>
-            <w:shd w:val="clear"/>
             <w:vAlign w:val="center"/>
           </w:tcPr>
           <w:p>
             <w:pPr>
-              <w:keepNext w:val="0"/>
-              <w:keepLines w:val="0"/>
-              <w:widowControl/>
-              <w:suppressLineNumbers w:val="0"/>
               <w:jc w:val="center"/>
               <w:rPr>
-                <w:rFonts w:hint="default" w:ascii="Times New Roman" w:hAnsi="Times New Roman" w:cs="Times New Roman"/>
-                <w:sz w:val="28"/>
+                <w:rFonts w:cs="Times New Roman"/>
                 <w:szCs w:val="28"/>
               </w:rPr>
             </w:pPr>
             <w:r>
               <w:rPr>
-                <w:rFonts w:hint="default" w:ascii="Times New Roman" w:hAnsi="Times New Roman" w:eastAsia="SimSun" w:cs="Times New Roman"/>
-                <w:kern w:val="0"/>
-                <w:sz w:val="28"/>
+                <w:rFonts w:eastAsia="SimSun" w:cs="Times New Roman"/>
                 <w:szCs w:val="28"/>
-                <w:lang w:val="en-US" w:eastAsia="zh-CN" w:bidi="ar"/>
+                <w:lang w:eastAsia="zh-CN" w:bidi="ar"/>
               </w:rPr>
               <w:t>680.95</w:t>
             </w:r>
@@ -1340,29 +1072,21 @@
               <w:bottom w:val="dotted" w:color="auto" w:sz="4" w:space="0"/>
               <w:right w:val="nil"/>
             </w:tcBorders>
-            <w:shd w:val="clear"/>
             <w:vAlign w:val="center"/>
           </w:tcPr>
           <w:p>
             <w:pPr>
-              <w:keepNext w:val="0"/>
-              <w:keepLines w:val="0"/>
-              <w:widowControl/>
-              <w:suppressLineNumbers w:val="0"/>
               <w:jc w:val="center"/>
               <w:rPr>
-                <w:rFonts w:hint="default" w:ascii="Times New Roman" w:hAnsi="Times New Roman" w:cs="Times New Roman"/>
-                <w:sz w:val="28"/>
+                <w:rFonts w:cs="Times New Roman"/>
                 <w:szCs w:val="28"/>
               </w:rPr>
             </w:pPr>
             <w:r>
               <w:rPr>
-                <w:rFonts w:hint="default" w:ascii="Times New Roman" w:hAnsi="Times New Roman" w:eastAsia="SimSun" w:cs="Times New Roman"/>
-                <w:kern w:val="0"/>
-                <w:sz w:val="28"/>
+                <w:rFonts w:eastAsia="SimSun" w:cs="Times New Roman"/>
                 <w:szCs w:val="28"/>
-                <w:lang w:val="en-US" w:eastAsia="zh-CN" w:bidi="ar"/>
+                <w:lang w:eastAsia="zh-CN" w:bidi="ar"/>
               </w:rPr>
               <w:t>26.10</w:t>
             </w:r>
@@ -1377,29 +1101,21 @@
               <w:bottom w:val="dotted" w:color="auto" w:sz="4" w:space="0"/>
               <w:right w:val="dotted" w:color="auto" w:sz="4" w:space="0"/>
             </w:tcBorders>
-            <w:shd w:val="clear"/>
             <w:vAlign w:val="center"/>
           </w:tcPr>
           <w:p>
             <w:pPr>
-              <w:keepNext w:val="0"/>
-              <w:keepLines w:val="0"/>
-              <w:widowControl/>
-              <w:suppressLineNumbers w:val="0"/>
               <w:jc w:val="center"/>
               <w:rPr>
-                <w:rFonts w:hint="default" w:ascii="Times New Roman" w:hAnsi="Times New Roman" w:cs="Times New Roman"/>
-                <w:sz w:val="28"/>
+                <w:rFonts w:cs="Times New Roman"/>
                 <w:szCs w:val="28"/>
               </w:rPr>
             </w:pPr>
             <w:r>
               <w:rPr>
-                <w:rFonts w:hint="default" w:ascii="Times New Roman" w:hAnsi="Times New Roman" w:eastAsia="SimSun" w:cs="Times New Roman"/>
-                <w:kern w:val="0"/>
-                <w:sz w:val="28"/>
+                <w:rFonts w:eastAsia="SimSun" w:cs="Times New Roman"/>
                 <w:szCs w:val="28"/>
-                <w:lang w:val="en-US" w:eastAsia="zh-CN" w:bidi="ar"/>
+                <w:lang w:eastAsia="zh-CN" w:bidi="ar"/>
               </w:rPr>
               <w:t>0.7000</w:t>
             </w:r>
@@ -1414,7 +1130,6 @@
       <w:r>
         <w:rPr>
           <w:rFonts w:ascii="Times New Roman" w:hAnsi="Times New Roman"/>
-          <w:b/>
           <w:sz w:val="32"/>
         </w:rPr>
         <w:t>Data Preprocessing</w:t>
@@ -1422,10 +1137,6 @@
     </w:p>
     <w:p>
       <w:r>
-        <w:rPr>
-          <w:rFonts w:ascii="Times New Roman" w:hAnsi="Times New Roman"/>
-          <w:sz w:val="28"/>
-        </w:rPr>
         <w:t>Data preprocessing involved removing non-predictive identifiers, encoding categorical variables using One-Hot Encoding, scaling numerical features, and splitting the dataset into training and testing sets. Separate preprocessing pipelines were maintained for PCA-based models to ensure compatibility and correctness.</w:t>
       </w:r>
     </w:p>
@@ -1436,7 +1147,6 @@
       <w:r>
         <w:rPr>
           <w:rFonts w:ascii="Times New Roman" w:hAnsi="Times New Roman"/>
-          <w:b/>
           <w:sz w:val="32"/>
         </w:rPr>
         <w:t>Machine Learning Models</w:t>
@@ -1444,10 +1154,6 @@
     </w:p>
     <w:p>
       <w:r>
-        <w:rPr>
-          <w:rFonts w:ascii="Times New Roman" w:hAnsi="Times New Roman"/>
-          <w:sz w:val="28"/>
-        </w:rPr>
         <w:t>Multiple Linear Regression, Random Forest Regressor, Multiple Linear Regression with PCA (using TruncatedSVD), and Random Forest Regressor with PCA. Linear regression served as a baseline, while Random Forest captured non-linear relationships and interactions.</w:t>
       </w:r>
     </w:p>
@@ -1458,7 +1164,6 @@
       <w:r>
         <w:rPr>
           <w:rFonts w:ascii="Times New Roman" w:hAnsi="Times New Roman"/>
-          <w:b/>
           <w:sz w:val="32"/>
         </w:rPr>
         <w:t>Model Evaluation and Comparison</w:t>
@@ -1466,26 +1171,7 @@
     </w:p>
     <w:p>
       <w:r>
-        <w:rPr>
-          <w:rFonts w:ascii="Times New Roman" w:hAnsi="Times New Roman"/>
-          <w:sz w:val="28"/>
-        </w:rPr>
-        <w:t>The models were evaluated using Mean Squared Error (MSE), Root Mean Squared Error (RMSE), and R-Square metrics.</w:t>
-      </w:r>
-      <w:r>
-        <w:rPr>
-          <w:rFonts w:hint="default"/>
-          <w:sz w:val="28"/>
-          <w:lang w:val="en-US"/>
-        </w:rPr>
-        <w:t xml:space="preserve"> </w:t>
-      </w:r>
-      <w:r>
-        <w:rPr>
-          <w:rFonts w:ascii="Times New Roman" w:hAnsi="Times New Roman"/>
-          <w:sz w:val="28"/>
-        </w:rPr>
-        <w:t>Multiple Linear Regression achieved an R² score of 0.657. Random Forest Regressor achieved the best performance with an R² score of 0.705. PCA-based models showed slightly reduced performance due to dimensionality reduction trade-offs.</w:t>
+        <w:t>The models were evaluated using Mean Squared Error (MSE), Root Mean Squared Error (RMSE), and R-Square metrics. Multiple Linear Regression achieved an R² score of 0.657. Random Forest Regressor achieved the best performance with an R² score of 0.705. PCA-based models showed slightly reduced performance due to dimensionality reduction trade-offs.</w:t>
       </w:r>
     </w:p>
     <w:p>
@@ -1495,7 +1181,6 @@
       <w:r>
         <w:rPr>
           <w:rFonts w:ascii="Times New Roman" w:hAnsi="Times New Roman"/>
-          <w:b/>
           <w:sz w:val="32"/>
         </w:rPr>
         <w:t>Inference</w:t>
@@ -1503,10 +1188,6 @@
     </w:p>
     <w:p>
       <w:r>
-        <w:rPr>
-          <w:rFonts w:ascii="Times New Roman" w:hAnsi="Times New Roman"/>
-          <w:sz w:val="28"/>
-        </w:rPr>
         <w:t>The Random Forest Regressor without PCA emerged as the best-performing model. PCA improved the linear model marginally but resulted in slight information loss for ensemble models. Overall, non-linear models proved more effective for absenteeism prediction.</w:t>
       </w:r>
     </w:p>
@@ -1517,7 +1198,6 @@
       <w:r>
         <w:rPr>
           <w:rFonts w:ascii="Times New Roman" w:hAnsi="Times New Roman"/>
-          <w:b/>
           <w:sz w:val="32"/>
         </w:rPr>
         <w:t>Conclusion</w:t>
@@ -1525,22 +1205,12 @@
     </w:p>
     <w:p>
       <w:r>
-        <w:rPr>
-          <w:rFonts w:ascii="Times New Roman" w:hAnsi="Times New Roman"/>
-          <w:sz w:val="28"/>
-        </w:rPr>
         <w:t>This project successfully applied machine learning techniques to predict employee absenteeism hours. The findings demonstrate the importance of selecting models aligned with data complexity. The developed framework can assist HR departments in workforce planning and absenteeism management. Future work may include feature selection, hyperparameter tuning, and temporal analysis.</w:t>
       </w:r>
     </w:p>
     <w:sectPr>
       <w:pgSz w:w="12240" w:h="15840"/>
       <w:pgMar w:top="1440" w:right="1800" w:bottom="1440" w:left="1800" w:header="720" w:footer="720" w:gutter="0"/>
-      <w:pgBorders>
-        <w:top w:val="none" w:sz="0" w:space="0"/>
-        <w:left w:val="none" w:sz="0" w:space="0"/>
-        <w:bottom w:val="none" w:sz="0" w:space="0"/>
-        <w:right w:val="none" w:sz="0" w:space="0"/>
-      </w:pgBorders>
       <w:cols w:space="720" w:num="1"/>
       <w:docGrid w:linePitch="360" w:charSpace="0"/>
     </w:sectPr>
@@ -1829,7 +1499,7 @@
     <w:lsdException w:uiPriority="99" w:name="Body Text First Indent"/>
     <w:lsdException w:uiPriority="99" w:name="Body Text First Indent 2"/>
     <w:lsdException w:uiPriority="99" w:name="Note Heading"/>
-    <w:lsdException w:uiPriority="99" w:semiHidden="0" w:name="Body Text 2"/>
+    <w:lsdException w:qFormat="1" w:uiPriority="99" w:semiHidden="0" w:name="Body Text 2"/>
     <w:lsdException w:qFormat="1" w:uiPriority="99" w:semiHidden="0" w:name="Body Text 3"/>
     <w:lsdException w:uiPriority="99" w:name="Body Text Indent 2"/>
     <w:lsdException w:uiPriority="99" w:name="Body Text Indent 3"/>
@@ -1852,7 +1522,7 @@
     <w:lsdException w:uiPriority="99" w:name="HTML Sample"/>
     <w:lsdException w:uiPriority="99" w:name="HTML Typewriter"/>
     <w:lsdException w:uiPriority="99" w:name="HTML Variable"/>
-    <w:lsdException w:qFormat="1" w:uiPriority="99" w:name="Normal Table"/>
+    <w:lsdException w:uiPriority="99" w:name="Normal Table"/>
     <w:lsdException w:uiPriority="99" w:name="annotation subject"/>
     <w:lsdException w:uiPriority="99" w:name="Table Simple 1"/>
     <w:lsdException w:uiPriority="99" w:name="Table Simple 2"/>
@@ -2034,7 +1704,6 @@
       <w:b/>
       <w:bCs/>
       <w:color w:val="376092" w:themeColor="accent1" w:themeShade="BF"/>
-      <w:sz w:val="28"/>
       <w:szCs w:val="28"/>
     </w:rPr>
   </w:style>
@@ -2263,7 +1932,6 @@
     <w:name w:val="Normal Table"/>
     <w:semiHidden/>
     <w:unhideWhenUsed/>
-    <w:qFormat/>
     <w:uiPriority w:val="99"/>
     <w:tblPr>
       <w:tblCellMar>
@@ -2290,6 +1958,7 @@
     <w:basedOn w:val="1"/>
     <w:link w:val="145"/>
     <w:unhideWhenUsed/>
+    <w:qFormat/>
     <w:uiPriority w:val="99"/>
     <w:pPr>
       <w:spacing w:after="120" w:line="480" w:lineRule="auto"/>
@@ -2543,8 +2212,6 @@
     </w:pPr>
     <w:rPr>
       <w:rFonts w:ascii="Courier" w:hAnsi="Courier" w:eastAsiaTheme="minorEastAsia" w:cstheme="minorBidi"/>
-      <w:sz w:val="20"/>
-      <w:szCs w:val="20"/>
       <w:lang w:val="en-US" w:eastAsia="en-US" w:bidi="ar-SA"/>
     </w:rPr>
   </w:style>
@@ -2584,9 +2251,6 @@
     <w:name w:val="Table Grid"/>
     <w:basedOn w:val="12"/>
     <w:uiPriority w:val="59"/>
-    <w:pPr>
-      <w:spacing w:after="0" w:line="240" w:lineRule="auto"/>
-    </w:pPr>
     <w:tblPr>
       <w:tblBorders>
         <w:top w:val="single" w:color="auto" w:sz="4" w:space="0"/>
@@ -2596,12 +2260,6 @@
         <w:insideH w:val="single" w:color="auto" w:sz="4" w:space="0"/>
         <w:insideV w:val="single" w:color="auto" w:sz="4" w:space="0"/>
       </w:tblBorders>
-      <w:tblCellMar>
-        <w:top w:w="0" w:type="dxa"/>
-        <w:left w:w="108" w:type="dxa"/>
-        <w:bottom w:w="0" w:type="dxa"/>
-        <w:right w:w="108" w:type="dxa"/>
-      </w:tblCellMar>
     </w:tblPr>
   </w:style>
   <w:style w:type="paragraph" w:styleId="36">
@@ -2632,9 +2290,6 @@
     <w:basedOn w:val="12"/>
     <w:qFormat/>
     <w:uiPriority w:val="60"/>
-    <w:pPr>
-      <w:spacing w:after="0" w:line="240" w:lineRule="auto"/>
-    </w:pPr>
     <w:rPr>
       <w:color w:val="000000" w:themeColor="text1" w:themeShade="BF"/>
     </w:rPr>
@@ -2643,12 +2298,6 @@
         <w:top w:val="single" w:color="000000" w:themeColor="text1" w:sz="8" w:space="0"/>
         <w:bottom w:val="single" w:color="000000" w:themeColor="text1" w:sz="8" w:space="0"/>
       </w:tblBorders>
-      <w:tblCellMar>
-        <w:top w:w="0" w:type="dxa"/>
-        <w:left w:w="108" w:type="dxa"/>
-        <w:bottom w:w="0" w:type="dxa"/>
-        <w:right w:w="108" w:type="dxa"/>
-      </w:tblCellMar>
     </w:tblPr>
     <w:tblStylePr w:type="firstRow">
       <w:pPr>
@@ -2732,9 +2381,6 @@
     <w:basedOn w:val="12"/>
     <w:qFormat/>
     <w:uiPriority w:val="60"/>
-    <w:pPr>
-      <w:spacing w:after="0" w:line="240" w:lineRule="auto"/>
-    </w:pPr>
     <w:rPr>
       <w:color w:val="376092" w:themeColor="accent1" w:themeShade="BF"/>
     </w:rPr>
@@ -2743,12 +2389,6 @@
         <w:top w:val="single" w:color="4F81BD" w:themeColor="accent1" w:sz="8" w:space="0"/>
         <w:bottom w:val="single" w:color="4F81BD" w:themeColor="accent1" w:sz="8" w:space="0"/>
       </w:tblBorders>
-      <w:tblCellMar>
-        <w:top w:w="0" w:type="dxa"/>
-        <w:left w:w="108" w:type="dxa"/>
-        <w:bottom w:w="0" w:type="dxa"/>
-        <w:right w:w="108" w:type="dxa"/>
-      </w:tblCellMar>
     </w:tblPr>
     <w:tblStylePr w:type="firstRow">
       <w:pPr>
@@ -2831,9 +2471,6 @@
     <w:name w:val="Light Shading Accent 2"/>
     <w:basedOn w:val="12"/>
     <w:uiPriority w:val="60"/>
-    <w:pPr>
-      <w:spacing w:after="0" w:line="240" w:lineRule="auto"/>
-    </w:pPr>
     <w:rPr>
       <w:color w:val="953735" w:themeColor="accent2" w:themeShade="BF"/>
     </w:rPr>
@@ -2842,12 +2479,6 @@
         <w:top w:val="single" w:color="C0504D" w:themeColor="accent2" w:sz="8" w:space="0"/>
         <w:bottom w:val="single" w:color="C0504D" w:themeColor="accent2" w:sz="8" w:space="0"/>
       </w:tblBorders>
-      <w:tblCellMar>
-        <w:top w:w="0" w:type="dxa"/>
-        <w:left w:w="108" w:type="dxa"/>
-        <w:bottom w:w="0" w:type="dxa"/>
-        <w:right w:w="108" w:type="dxa"/>
-      </w:tblCellMar>
     </w:tblPr>
     <w:tblStylePr w:type="firstRow">
       <w:pPr>
@@ -2930,9 +2561,6 @@
     <w:name w:val="Light Shading Accent 3"/>
     <w:basedOn w:val="12"/>
     <w:uiPriority w:val="60"/>
-    <w:pPr>
-      <w:spacing w:after="0" w:line="240" w:lineRule="auto"/>
-    </w:pPr>
     <w:rPr>
       <w:color w:val="77933C" w:themeColor="accent3" w:themeShade="BF"/>
     </w:rPr>
@@ -2941,12 +2569,6 @@
         <w:top w:val="single" w:color="9BBB59" w:themeColor="accent3" w:sz="8" w:space="0"/>
         <w:bottom w:val="single" w:color="9BBB59" w:themeColor="accent3" w:sz="8" w:space="0"/>
       </w:tblBorders>
-      <w:tblCellMar>
-        <w:top w:w="0" w:type="dxa"/>
-        <w:left w:w="108" w:type="dxa"/>
-        <w:bottom w:w="0" w:type="dxa"/>
-        <w:right w:w="108" w:type="dxa"/>
-      </w:tblCellMar>
     </w:tblPr>
     <w:tblStylePr w:type="firstRow">
       <w:pPr>
@@ -3030,9 +2652,6 @@
     <w:basedOn w:val="12"/>
     <w:qFormat/>
     <w:uiPriority w:val="60"/>
-    <w:pPr>
-      <w:spacing w:after="0" w:line="240" w:lineRule="auto"/>
-    </w:pPr>
     <w:rPr>
       <w:color w:val="604A7B" w:themeColor="accent4" w:themeShade="BF"/>
     </w:rPr>
@@ -3041,12 +2660,6 @@
         <w:top w:val="single" w:color="8064A2" w:themeColor="accent4" w:sz="8" w:space="0"/>
         <w:bottom w:val="single" w:color="8064A2" w:themeColor="accent4" w:sz="8" w:space="0"/>
       </w:tblBorders>
-      <w:tblCellMar>
-        <w:top w:w="0" w:type="dxa"/>
-        <w:left w:w="108" w:type="dxa"/>
-        <w:bottom w:w="0" w:type="dxa"/>
-        <w:right w:w="108" w:type="dxa"/>
-      </w:tblCellMar>
     </w:tblPr>
     <w:tblStylePr w:type="firstRow">
       <w:pPr>
@@ -3129,9 +2742,6 @@
     <w:name w:val="Light Shading Accent 5"/>
     <w:basedOn w:val="12"/>
     <w:uiPriority w:val="60"/>
-    <w:pPr>
-      <w:spacing w:after="0" w:line="240" w:lineRule="auto"/>
-    </w:pPr>
     <w:rPr>
       <w:color w:val="31859C" w:themeColor="accent5" w:themeShade="BF"/>
     </w:rPr>
@@ -3140,12 +2750,6 @@
         <w:top w:val="single" w:color="4BACC6" w:themeColor="accent5" w:sz="8" w:space="0"/>
         <w:bottom w:val="single" w:color="4BACC6" w:themeColor="accent5" w:sz="8" w:space="0"/>
       </w:tblBorders>
-      <w:tblCellMar>
-        <w:top w:w="0" w:type="dxa"/>
-        <w:left w:w="108" w:type="dxa"/>
-        <w:bottom w:w="0" w:type="dxa"/>
-        <w:right w:w="108" w:type="dxa"/>
-      </w:tblCellMar>
     </w:tblPr>
     <w:tblStylePr w:type="firstRow">
       <w:pPr>
@@ -3229,9 +2833,6 @@
     <w:basedOn w:val="12"/>
     <w:qFormat/>
     <w:uiPriority w:val="60"/>
-    <w:pPr>
-      <w:spacing w:after="0" w:line="240" w:lineRule="auto"/>
-    </w:pPr>
     <w:rPr>
       <w:color w:val="E46C0A" w:themeColor="accent6" w:themeShade="BF"/>
     </w:rPr>
@@ -3240,12 +2841,6 @@
         <w:top w:val="single" w:color="F79646" w:themeColor="accent6" w:sz="8" w:space="0"/>
         <w:bottom w:val="single" w:color="F79646" w:themeColor="accent6" w:sz="8" w:space="0"/>
       </w:tblBorders>
-      <w:tblCellMar>
-        <w:top w:w="0" w:type="dxa"/>
-        <w:left w:w="108" w:type="dxa"/>
-        <w:bottom w:w="0" w:type="dxa"/>
-        <w:right w:w="108" w:type="dxa"/>
-      </w:tblCellMar>
     </w:tblPr>
     <w:tblStylePr w:type="firstRow">
       <w:pPr>
@@ -3328,9 +2923,6 @@
     <w:name w:val="Light List"/>
     <w:basedOn w:val="12"/>
     <w:uiPriority w:val="61"/>
-    <w:pPr>
-      <w:spacing w:after="0" w:line="240" w:lineRule="auto"/>
-    </w:pPr>
     <w:tblPr>
       <w:tblBorders>
         <w:top w:val="single" w:color="000000" w:themeColor="text1" w:sz="8" w:space="0"/>
@@ -3338,12 +2930,6 @@
         <w:bottom w:val="single" w:color="000000" w:themeColor="text1" w:sz="8" w:space="0"/>
         <w:right w:val="single" w:color="000000" w:themeColor="text1" w:sz="8" w:space="0"/>
       </w:tblBorders>
-      <w:tblCellMar>
-        <w:top w:w="0" w:type="dxa"/>
-        <w:left w:w="108" w:type="dxa"/>
-        <w:bottom w:w="0" w:type="dxa"/>
-        <w:right w:w="108" w:type="dxa"/>
-      </w:tblCellMar>
     </w:tblPr>
     <w:tblStylePr w:type="firstRow">
       <w:pPr>
@@ -3421,9 +3007,6 @@
     <w:name w:val="Light List Accent 1"/>
     <w:basedOn w:val="12"/>
     <w:uiPriority w:val="61"/>
-    <w:pPr>
-      <w:spacing w:after="0" w:line="240" w:lineRule="auto"/>
-    </w:pPr>
     <w:tblPr>
       <w:tblBorders>
         <w:top w:val="single" w:color="4F81BD" w:themeColor="accent1" w:sz="8" w:space="0"/>
@@ -3431,12 +3014,6 @@
         <w:bottom w:val="single" w:color="4F81BD" w:themeColor="accent1" w:sz="8" w:space="0"/>
         <w:right w:val="single" w:color="4F81BD" w:themeColor="accent1" w:sz="8" w:space="0"/>
       </w:tblBorders>
-      <w:tblCellMar>
-        <w:top w:w="0" w:type="dxa"/>
-        <w:left w:w="108" w:type="dxa"/>
-        <w:bottom w:w="0" w:type="dxa"/>
-        <w:right w:w="108" w:type="dxa"/>
-      </w:tblCellMar>
     </w:tblPr>
     <w:tblStylePr w:type="firstRow">
       <w:pPr>
@@ -3514,9 +3091,6 @@
     <w:name w:val="Light List Accent 2"/>
     <w:basedOn w:val="12"/>
     <w:uiPriority w:val="61"/>
-    <w:pPr>
-      <w:spacing w:after="0" w:line="240" w:lineRule="auto"/>
-    </w:pPr>
     <w:tblPr>
       <w:tblBorders>
         <w:top w:val="single" w:color="C0504D" w:themeColor="accent2" w:sz="8" w:space="0"/>
@@ -3524,12 +3098,6 @@
         <w:bottom w:val="single" w:color="C0504D" w:themeColor="accent2" w:sz="8" w:space="0"/>
         <w:right w:val="single" w:color="C0504D" w:themeColor="accent2" w:sz="8" w:space="0"/>
       </w:tblBorders>
-      <w:tblCellMar>
-        <w:top w:w="0" w:type="dxa"/>
-        <w:left w:w="108" w:type="dxa"/>
-        <w:bottom w:w="0" w:type="dxa"/>
-        <w:right w:w="108" w:type="dxa"/>
-      </w:tblCellMar>
     </w:tblPr>
     <w:tblStylePr w:type="firstRow">
       <w:pPr>
@@ -3607,9 +3175,6 @@
     <w:name w:val="Light List Accent 3"/>
     <w:basedOn w:val="12"/>
     <w:uiPriority w:val="61"/>
-    <w:pPr>
-      <w:spacing w:after="0" w:line="240" w:lineRule="auto"/>
-    </w:pPr>
     <w:tblPr>
       <w:tblBorders>
         <w:top w:val="single" w:color="9BBB59" w:themeColor="accent3" w:sz="8" w:space="0"/>
@@ -3617,12 +3182,6 @@
         <w:bottom w:val="single" w:color="9BBB59" w:themeColor="accent3" w:sz="8" w:space="0"/>
         <w:right w:val="single" w:color="9BBB59" w:themeColor="accent3" w:sz="8" w:space="0"/>
       </w:tblBorders>
-      <w:tblCellMar>
-        <w:top w:w="0" w:type="dxa"/>
-        <w:left w:w="108" w:type="dxa"/>
-        <w:bottom w:w="0" w:type="dxa"/>
-        <w:right w:w="108" w:type="dxa"/>
-      </w:tblCellMar>
     </w:tblPr>
     <w:tblStylePr w:type="firstRow">
       <w:pPr>
@@ -3701,9 +3260,6 @@
     <w:basedOn w:val="12"/>
     <w:qFormat/>
     <w:uiPriority w:val="61"/>
-    <w:pPr>
-      <w:spacing w:after="0" w:line="240" w:lineRule="auto"/>
-    </w:pPr>
     <w:tblPr>
       <w:tblBorders>
         <w:top w:val="single" w:color="8064A2" w:themeColor="accent4" w:sz="8" w:space="0"/>
@@ -3711,12 +3267,6 @@
         <w:bottom w:val="single" w:color="8064A2" w:themeColor="accent4" w:sz="8" w:space="0"/>
         <w:right w:val="single" w:color="8064A2" w:themeColor="accent4" w:sz="8" w:space="0"/>
       </w:tblBorders>
-      <w:tblCellMar>
-        <w:top w:w="0" w:type="dxa"/>
-        <w:left w:w="108" w:type="dxa"/>
-        <w:bottom w:w="0" w:type="dxa"/>
-        <w:right w:w="108" w:type="dxa"/>
-      </w:tblCellMar>
     </w:tblPr>
     <w:tblStylePr w:type="firstRow">
       <w:pPr>
@@ -3794,9 +3344,6 @@
     <w:name w:val="Light List Accent 5"/>
     <w:basedOn w:val="12"/>
     <w:uiPriority w:val="61"/>
-    <w:pPr>
-      <w:spacing w:after="0" w:line="240" w:lineRule="auto"/>
-    </w:pPr>
     <w:tblPr>
       <w:tblBorders>
         <w:top w:val="single" w:color="4BACC6" w:themeColor="accent5" w:sz="8" w:space="0"/>
@@ -3804,12 +3351,6 @@
         <w:bottom w:val="single" w:color="4BACC6" w:themeColor="accent5" w:sz="8" w:space="0"/>
         <w:right w:val="single" w:color="4BACC6" w:themeColor="accent5" w:sz="8" w:space="0"/>
       </w:tblBorders>
-      <w:tblCellMar>
-        <w:top w:w="0" w:type="dxa"/>
-        <w:left w:w="108" w:type="dxa"/>
-        <w:bottom w:w="0" w:type="dxa"/>
-        <w:right w:w="108" w:type="dxa"/>
-      </w:tblCellMar>
     </w:tblPr>
     <w:tblStylePr w:type="firstRow">
       <w:pPr>
@@ -3887,9 +3428,6 @@
     <w:name w:val="Light List Accent 6"/>
     <w:basedOn w:val="12"/>
     <w:uiPriority w:val="61"/>
-    <w:pPr>
-      <w:spacing w:after="0" w:line="240" w:lineRule="auto"/>
-    </w:pPr>
     <w:tblPr>
       <w:tblBorders>
         <w:top w:val="single" w:color="F79646" w:themeColor="accent6" w:sz="8" w:space="0"/>
@@ -3897,12 +3435,6 @@
         <w:bottom w:val="single" w:color="F79646" w:themeColor="accent6" w:sz="8" w:space="0"/>
         <w:right w:val="single" w:color="F79646" w:themeColor="accent6" w:sz="8" w:space="0"/>
       </w:tblBorders>
-      <w:tblCellMar>
-        <w:top w:w="0" w:type="dxa"/>
-        <w:left w:w="108" w:type="dxa"/>
-        <w:bottom w:w="0" w:type="dxa"/>
-        <w:right w:w="108" w:type="dxa"/>
-      </w:tblCellMar>
     </w:tblPr>
     <w:tblStylePr w:type="firstRow">
       <w:pPr>
@@ -3981,9 +3513,6 @@
     <w:basedOn w:val="12"/>
     <w:qFormat/>
     <w:uiPriority w:val="62"/>
-    <w:pPr>
-      <w:spacing w:after="0" w:line="240" w:lineRule="auto"/>
-    </w:pPr>
     <w:tblPr>
       <w:tblBorders>
         <w:top w:val="single" w:color="000000" w:themeColor="text1" w:sz="8" w:space="0"/>
@@ -3993,12 +3522,6 @@
         <w:insideH w:val="single" w:color="000000" w:themeColor="text1" w:sz="8" w:space="0"/>
         <w:insideV w:val="single" w:color="000000" w:themeColor="text1" w:sz="8" w:space="0"/>
       </w:tblBorders>
-      <w:tblCellMar>
-        <w:top w:w="0" w:type="dxa"/>
-        <w:left w:w="108" w:type="dxa"/>
-        <w:bottom w:w="0" w:type="dxa"/>
-        <w:right w:w="108" w:type="dxa"/>
-      </w:tblCellMar>
     </w:tblPr>
     <w:tblStylePr w:type="firstRow">
       <w:pPr>
@@ -4107,9 +3630,6 @@
     <w:name w:val="Light Grid Accent 1"/>
     <w:basedOn w:val="12"/>
     <w:uiPriority w:val="62"/>
-    <w:pPr>
-      <w:spacing w:after="0" w:line="240" w:lineRule="auto"/>
-    </w:pPr>
     <w:tblPr>
       <w:tblBorders>
         <w:top w:val="single" w:color="4F81BD" w:themeColor="accent1" w:sz="8" w:space="0"/>
@@ -4119,12 +3639,6 @@
         <w:insideH w:val="single" w:color="4F81BD" w:themeColor="accent1" w:sz="8" w:space="0"/>
         <w:insideV w:val="single" w:color="4F81BD" w:themeColor="accent1" w:sz="8" w:space="0"/>
       </w:tblBorders>
-      <w:tblCellMar>
-        <w:top w:w="0" w:type="dxa"/>
-        <w:left w:w="108" w:type="dxa"/>
-        <w:bottom w:w="0" w:type="dxa"/>
-        <w:right w:w="108" w:type="dxa"/>
-      </w:tblCellMar>
     </w:tblPr>
     <w:tblStylePr w:type="firstRow">
       <w:pPr>
@@ -4233,9 +3747,6 @@
     <w:name w:val="Light Grid Accent 2"/>
     <w:basedOn w:val="12"/>
     <w:uiPriority w:val="62"/>
-    <w:pPr>
-      <w:spacing w:after="0" w:line="240" w:lineRule="auto"/>
-    </w:pPr>
     <w:tblPr>
       <w:tblBorders>
         <w:top w:val="single" w:color="C0504D" w:themeColor="accent2" w:sz="8" w:space="0"/>
@@ -4245,12 +3756,6 @@
         <w:insideH w:val="single" w:color="C0504D" w:themeColor="accent2" w:sz="8" w:space="0"/>
         <w:insideV w:val="single" w:color="C0504D" w:themeColor="accent2" w:sz="8" w:space="0"/>
       </w:tblBorders>
-      <w:tblCellMar>
-        <w:top w:w="0" w:type="dxa"/>
-        <w:left w:w="108" w:type="dxa"/>
-        <w:bottom w:w="0" w:type="dxa"/>
-        <w:right w:w="108" w:type="dxa"/>
-      </w:tblCellMar>
     </w:tblPr>
     <w:tblStylePr w:type="firstRow">
       <w:pPr>
@@ -4359,9 +3864,6 @@
     <w:name w:val="Light Grid Accent 3"/>
     <w:basedOn w:val="12"/>
     <w:uiPriority w:val="62"/>
-    <w:pPr>
-      <w:spacing w:after="0" w:line="240" w:lineRule="auto"/>
-    </w:pPr>
     <w:tblPr>
       <w:tblBorders>
         <w:top w:val="single" w:color="9BBB59" w:themeColor="accent3" w:sz="8" w:space="0"/>
@@ -4371,12 +3873,6 @@
         <w:insideH w:val="single" w:color="9BBB59" w:themeColor="accent3" w:sz="8" w:space="0"/>
         <w:insideV w:val="single" w:color="9BBB59" w:themeColor="accent3" w:sz="8" w:space="0"/>
       </w:tblBorders>
-      <w:tblCellMar>
-        <w:top w:w="0" w:type="dxa"/>
-        <w:left w:w="108" w:type="dxa"/>
-        <w:bottom w:w="0" w:type="dxa"/>
-        <w:right w:w="108" w:type="dxa"/>
-      </w:tblCellMar>
     </w:tblPr>
     <w:tblStylePr w:type="firstRow">
       <w:pPr>
@@ -4485,9 +3981,6 @@
     <w:name w:val="Light Grid Accent 4"/>
     <w:basedOn w:val="12"/>
     <w:uiPriority w:val="62"/>
-    <w:pPr>
-      <w:spacing w:after="0" w:line="240" w:lineRule="auto"/>
-    </w:pPr>
     <w:tblPr>
       <w:tblBorders>
         <w:top w:val="single" w:color="8064A2" w:themeColor="accent4" w:sz="8" w:space="0"/>
@@ -4497,12 +3990,6 @@
         <w:insideH w:val="single" w:color="8064A2" w:themeColor="accent4" w:sz="8" w:space="0"/>
         <w:insideV w:val="single" w:color="8064A2" w:themeColor="accent4" w:sz="8" w:space="0"/>
       </w:tblBorders>
-      <w:tblCellMar>
-        <w:top w:w="0" w:type="dxa"/>
-        <w:left w:w="108" w:type="dxa"/>
-        <w:bottom w:w="0" w:type="dxa"/>
-        <w:right w:w="108" w:type="dxa"/>
-      </w:tblCellMar>
     </w:tblPr>
     <w:tblStylePr w:type="firstRow">
       <w:pPr>
@@ -4611,9 +4098,6 @@
     <w:name w:val="Light Grid Accent 5"/>
     <w:basedOn w:val="12"/>
     <w:uiPriority w:val="62"/>
-    <w:pPr>
-      <w:spacing w:after="0" w:line="240" w:lineRule="auto"/>
-    </w:pPr>
     <w:tblPr>
       <w:tblBorders>
         <w:top w:val="single" w:color="4BACC6" w:themeColor="accent5" w:sz="8" w:space="0"/>
@@ -4623,12 +4107,6 @@
         <w:insideH w:val="single" w:color="4BACC6" w:themeColor="accent5" w:sz="8" w:space="0"/>
         <w:insideV w:val="single" w:color="4BACC6" w:themeColor="accent5" w:sz="8" w:space="0"/>
       </w:tblBorders>
-      <w:tblCellMar>
-        <w:top w:w="0" w:type="dxa"/>
-        <w:left w:w="108" w:type="dxa"/>
-        <w:bottom w:w="0" w:type="dxa"/>
-        <w:right w:w="108" w:type="dxa"/>
-      </w:tblCellMar>
     </w:tblPr>
     <w:tblStylePr w:type="firstRow">
       <w:pPr>
@@ -4738,9 +4216,6 @@
     <w:basedOn w:val="12"/>
     <w:qFormat/>
     <w:uiPriority w:val="62"/>
-    <w:pPr>
-      <w:spacing w:after="0" w:line="240" w:lineRule="auto"/>
-    </w:pPr>
     <w:tblPr>
       <w:tblBorders>
         <w:top w:val="single" w:color="F79646" w:themeColor="accent6" w:sz="8" w:space="0"/>
@@ -4750,12 +4225,6 @@
         <w:insideH w:val="single" w:color="F79646" w:themeColor="accent6" w:sz="8" w:space="0"/>
         <w:insideV w:val="single" w:color="F79646" w:themeColor="accent6" w:sz="8" w:space="0"/>
       </w:tblBorders>
-      <w:tblCellMar>
-        <w:top w:w="0" w:type="dxa"/>
-        <w:left w:w="108" w:type="dxa"/>
-        <w:bottom w:w="0" w:type="dxa"/>
-        <w:right w:w="108" w:type="dxa"/>
-      </w:tblCellMar>
     </w:tblPr>
     <w:tblStylePr w:type="firstRow">
       <w:pPr>
@@ -4864,9 +4333,6 @@
     <w:name w:val="Medium Shading 1"/>
     <w:basedOn w:val="12"/>
     <w:uiPriority w:val="63"/>
-    <w:pPr>
-      <w:spacing w:after="0" w:line="240" w:lineRule="auto"/>
-    </w:pPr>
     <w:tblPr>
       <w:tblBorders>
         <w:top w:val="single" w:color="3F3F3F" w:themeColor="text1" w:themeTint="BF" w:sz="8" w:space="0"/>
@@ -4875,12 +4341,6 @@
         <w:right w:val="single" w:color="3F3F3F" w:themeColor="text1" w:themeTint="BF" w:sz="8" w:space="0"/>
         <w:insideH w:val="single" w:color="3F3F3F" w:themeColor="text1" w:themeTint="BF" w:sz="8" w:space="0"/>
       </w:tblBorders>
-      <w:tblCellMar>
-        <w:top w:w="0" w:type="dxa"/>
-        <w:left w:w="108" w:type="dxa"/>
-        <w:bottom w:w="0" w:type="dxa"/>
-        <w:right w:w="108" w:type="dxa"/>
-      </w:tblCellMar>
     </w:tblPr>
     <w:tblStylePr w:type="firstRow">
       <w:pPr>
@@ -4972,9 +4432,6 @@
     <w:basedOn w:val="12"/>
     <w:qFormat/>
     <w:uiPriority w:val="63"/>
-    <w:pPr>
-      <w:spacing w:after="0" w:line="240" w:lineRule="auto"/>
-    </w:pPr>
     <w:tblPr>
       <w:tblBorders>
         <w:top w:val="single" w:color="7BA0CD" w:themeColor="accent1" w:themeTint="BF" w:sz="8" w:space="0"/>
@@ -4983,12 +4440,6 @@
         <w:right w:val="single" w:color="7BA0CD" w:themeColor="accent1" w:themeTint="BF" w:sz="8" w:space="0"/>
         <w:insideH w:val="single" w:color="7BA0CD" w:themeColor="accent1" w:themeTint="BF" w:sz="8" w:space="0"/>
       </w:tblBorders>
-      <w:tblCellMar>
-        <w:top w:w="0" w:type="dxa"/>
-        <w:left w:w="108" w:type="dxa"/>
-        <w:bottom w:w="0" w:type="dxa"/>
-        <w:right w:w="108" w:type="dxa"/>
-      </w:tblCellMar>
     </w:tblPr>
     <w:tblStylePr w:type="firstRow">
       <w:pPr>
@@ -5080,9 +4531,6 @@
     <w:basedOn w:val="12"/>
     <w:qFormat/>
     <w:uiPriority w:val="63"/>
-    <w:pPr>
-      <w:spacing w:after="0" w:line="240" w:lineRule="auto"/>
-    </w:pPr>
     <w:tblPr>
       <w:tblBorders>
         <w:top w:val="single" w:color="CF7B79" w:themeColor="accent2" w:themeTint="BF" w:sz="8" w:space="0"/>
@@ -5091,12 +4539,6 @@
         <w:right w:val="single" w:color="CF7B79" w:themeColor="accent2" w:themeTint="BF" w:sz="8" w:space="0"/>
         <w:insideH w:val="single" w:color="CF7B79" w:themeColor="accent2" w:themeTint="BF" w:sz="8" w:space="0"/>
       </w:tblBorders>
-      <w:tblCellMar>
-        <w:top w:w="0" w:type="dxa"/>
-        <w:left w:w="108" w:type="dxa"/>
-        <w:bottom w:w="0" w:type="dxa"/>
-        <w:right w:w="108" w:type="dxa"/>
-      </w:tblCellMar>
     </w:tblPr>
     <w:tblStylePr w:type="firstRow">
       <w:pPr>
@@ -5187,9 +4629,6 @@
     <w:name w:val="Medium Shading 1 Accent 3"/>
     <w:basedOn w:val="12"/>
     <w:uiPriority w:val="63"/>
-    <w:pPr>
-      <w:spacing w:after="0" w:line="240" w:lineRule="auto"/>
-    </w:pPr>
     <w:tblPr>
       <w:tblBorders>
         <w:top w:val="single" w:color="B4CC82" w:themeColor="accent3" w:themeTint="BF" w:sz="8" w:space="0"/>
@@ -5198,12 +4637,6 @@
         <w:right w:val="single" w:color="B4CC82" w:themeColor="accent3" w:themeTint="BF" w:sz="8" w:space="0"/>
         <w:insideH w:val="single" w:color="B4CC82" w:themeColor="accent3" w:themeTint="BF" w:sz="8" w:space="0"/>
       </w:tblBorders>
-      <w:tblCellMar>
-        <w:top w:w="0" w:type="dxa"/>
-        <w:left w:w="108" w:type="dxa"/>
-        <w:bottom w:w="0" w:type="dxa"/>
-        <w:right w:w="108" w:type="dxa"/>
-      </w:tblCellMar>
     </w:tblPr>
     <w:tblStylePr w:type="firstRow">
       <w:pPr>
@@ -5294,9 +4727,6 @@
     <w:name w:val="Medium Shading 1 Accent 4"/>
     <w:basedOn w:val="12"/>
     <w:uiPriority w:val="63"/>
-    <w:pPr>
-      <w:spacing w:after="0" w:line="240" w:lineRule="auto"/>
-    </w:pPr>
     <w:tblPr>
       <w:tblBorders>
         <w:top w:val="single" w:color="9F8AB9" w:themeColor="accent4" w:themeTint="BF" w:sz="8" w:space="0"/>
@@ -5305,12 +4735,6 @@
         <w:right w:val="single" w:color="9F8AB9" w:themeColor="accent4" w:themeTint="BF" w:sz="8" w:space="0"/>
         <w:insideH w:val="single" w:color="9F8AB9" w:themeColor="accent4" w:themeTint="BF" w:sz="8" w:space="0"/>
       </w:tblBorders>
-      <w:tblCellMar>
-        <w:top w:w="0" w:type="dxa"/>
-        <w:left w:w="108" w:type="dxa"/>
-        <w:bottom w:w="0" w:type="dxa"/>
-        <w:right w:w="108" w:type="dxa"/>
-      </w:tblCellMar>
     </w:tblPr>
     <w:tblStylePr w:type="firstRow">
       <w:pPr>
@@ -5401,9 +4825,6 @@
     <w:name w:val="Medium Shading 1 Accent 5"/>
     <w:basedOn w:val="12"/>
     <w:uiPriority w:val="63"/>
-    <w:pPr>
-      <w:spacing w:after="0" w:line="240" w:lineRule="auto"/>
-    </w:pPr>
     <w:tblPr>
       <w:tblBorders>
         <w:top w:val="single" w:color="78C0D4" w:themeColor="accent5" w:themeTint="BF" w:sz="8" w:space="0"/>
@@ -5412,12 +4833,6 @@
         <w:right w:val="single" w:color="78C0D4" w:themeColor="accent5" w:themeTint="BF" w:sz="8" w:space="0"/>
         <w:insideH w:val="single" w:color="78C0D4" w:themeColor="accent5" w:themeTint="BF" w:sz="8" w:space="0"/>
       </w:tblBorders>
-      <w:tblCellMar>
-        <w:top w:w="0" w:type="dxa"/>
-        <w:left w:w="108" w:type="dxa"/>
-        <w:bottom w:w="0" w:type="dxa"/>
-        <w:right w:w="108" w:type="dxa"/>
-      </w:tblCellMar>
     </w:tblPr>
     <w:tblStylePr w:type="firstRow">
       <w:pPr>
@@ -5508,9 +4923,6 @@
     <w:name w:val="Medium Shading 1 Accent 6"/>
     <w:basedOn w:val="12"/>
     <w:uiPriority w:val="63"/>
-    <w:pPr>
-      <w:spacing w:after="0" w:line="240" w:lineRule="auto"/>
-    </w:pPr>
     <w:tblPr>
       <w:tblBorders>
         <w:top w:val="single" w:color="F9B074" w:themeColor="accent6" w:themeTint="BF" w:sz="8" w:space="0"/>
@@ -5519,12 +4931,6 @@
         <w:right w:val="single" w:color="F9B074" w:themeColor="accent6" w:themeTint="BF" w:sz="8" w:space="0"/>
         <w:insideH w:val="single" w:color="F9B074" w:themeColor="accent6" w:themeTint="BF" w:sz="8" w:space="0"/>
       </w:tblBorders>
-      <w:tblCellMar>
-        <w:top w:w="0" w:type="dxa"/>
-        <w:left w:w="108" w:type="dxa"/>
-        <w:bottom w:w="0" w:type="dxa"/>
-        <w:right w:w="108" w:type="dxa"/>
-      </w:tblCellMar>
     </w:tblPr>
     <w:tblStylePr w:type="firstRow">
       <w:pPr>
@@ -5615,20 +5021,11 @@
     <w:name w:val="Medium Shading 2"/>
     <w:basedOn w:val="12"/>
     <w:uiPriority w:val="64"/>
-    <w:pPr>
-      <w:spacing w:after="0" w:line="240" w:lineRule="auto"/>
-    </w:pPr>
     <w:tblPr>
       <w:tblBorders>
         <w:top w:val="single" w:color="auto" w:sz="18" w:space="0"/>
         <w:bottom w:val="single" w:color="auto" w:sz="18" w:space="0"/>
       </w:tblBorders>
-      <w:tblCellMar>
-        <w:top w:w="0" w:type="dxa"/>
-        <w:left w:w="108" w:type="dxa"/>
-        <w:bottom w:w="0" w:type="dxa"/>
-        <w:right w:w="108" w:type="dxa"/>
-      </w:tblCellMar>
     </w:tblPr>
     <w:tblStylePr w:type="firstRow">
       <w:pPr>
@@ -5780,20 +5177,11 @@
     <w:name w:val="Medium Shading 2 Accent 1"/>
     <w:basedOn w:val="12"/>
     <w:uiPriority w:val="64"/>
-    <w:pPr>
-      <w:spacing w:after="0" w:line="240" w:lineRule="auto"/>
-    </w:pPr>
     <w:tblPr>
       <w:tblBorders>
         <w:top w:val="single" w:color="auto" w:sz="18" w:space="0"/>
         <w:bottom w:val="single" w:color="auto" w:sz="18" w:space="0"/>
       </w:tblBorders>
-      <w:tblCellMar>
-        <w:top w:w="0" w:type="dxa"/>
-        <w:left w:w="108" w:type="dxa"/>
-        <w:bottom w:w="0" w:type="dxa"/>
-        <w:right w:w="108" w:type="dxa"/>
-      </w:tblCellMar>
     </w:tblPr>
     <w:tblStylePr w:type="firstRow">
       <w:pPr>
@@ -5945,20 +5333,11 @@
     <w:name w:val="Medium Shading 2 Accent 2"/>
     <w:basedOn w:val="12"/>
     <w:uiPriority w:val="64"/>
-    <w:pPr>
-      <w:spacing w:after="0" w:line="240" w:lineRule="auto"/>
-    </w:pPr>
     <w:tblPr>
       <w:tblBorders>
         <w:top w:val="single" w:color="auto" w:sz="18" w:space="0"/>
         <w:bottom w:val="single" w:color="auto" w:sz="18" w:space="0"/>
       </w:tblBorders>
-      <w:tblCellMar>
-        <w:top w:w="0" w:type="dxa"/>
-        <w:left w:w="108" w:type="dxa"/>
-        <w:bottom w:w="0" w:type="dxa"/>
-        <w:right w:w="108" w:type="dxa"/>
-      </w:tblCellMar>
     </w:tblPr>
     <w:tblStylePr w:type="firstRow">
       <w:pPr>
@@ -6110,20 +5489,11 @@
     <w:name w:val="Medium Shading 2 Accent 3"/>
     <w:basedOn w:val="12"/>
     <w:uiPriority w:val="64"/>
-    <w:pPr>
-      <w:spacing w:after="0" w:line="240" w:lineRule="auto"/>
-    </w:pPr>
     <w:tblPr>
       <w:tblBorders>
         <w:top w:val="single" w:color="auto" w:sz="18" w:space="0"/>
         <w:bottom w:val="single" w:color="auto" w:sz="18" w:space="0"/>
       </w:tblBorders>
-      <w:tblCellMar>
-        <w:top w:w="0" w:type="dxa"/>
-        <w:left w:w="108" w:type="dxa"/>
-        <w:bottom w:w="0" w:type="dxa"/>
-        <w:right w:w="108" w:type="dxa"/>
-      </w:tblCellMar>
     </w:tblPr>
     <w:tblStylePr w:type="firstRow">
       <w:pPr>
@@ -6276,20 +5646,11 @@
     <w:basedOn w:val="12"/>
     <w:qFormat/>
     <w:uiPriority w:val="64"/>
-    <w:pPr>
-      <w:spacing w:after="0" w:line="240" w:lineRule="auto"/>
-    </w:pPr>
     <w:tblPr>
       <w:tblBorders>
         <w:top w:val="single" w:color="auto" w:sz="18" w:space="0"/>
         <w:bottom w:val="single" w:color="auto" w:sz="18" w:space="0"/>
       </w:tblBorders>
-      <w:tblCellMar>
-        <w:top w:w="0" w:type="dxa"/>
-        <w:left w:w="108" w:type="dxa"/>
-        <w:bottom w:w="0" w:type="dxa"/>
-        <w:right w:w="108" w:type="dxa"/>
-      </w:tblCellMar>
     </w:tblPr>
     <w:tblStylePr w:type="firstRow">
       <w:pPr>
@@ -6442,20 +5803,11 @@
     <w:basedOn w:val="12"/>
     <w:qFormat/>
     <w:uiPriority w:val="64"/>
-    <w:pPr>
-      <w:spacing w:after="0" w:line="240" w:lineRule="auto"/>
-    </w:pPr>
     <w:tblPr>
       <w:tblBorders>
         <w:top w:val="single" w:color="auto" w:sz="18" w:space="0"/>
         <w:bottom w:val="single" w:color="auto" w:sz="18" w:space="0"/>
       </w:tblBorders>
-      <w:tblCellMar>
-        <w:top w:w="0" w:type="dxa"/>
-        <w:left w:w="108" w:type="dxa"/>
-        <w:bottom w:w="0" w:type="dxa"/>
-        <w:right w:w="108" w:type="dxa"/>
-      </w:tblCellMar>
     </w:tblPr>
     <w:tblStylePr w:type="firstRow">
       <w:pPr>
@@ -6607,20 +5959,11 @@
     <w:name w:val="Medium Shading 2 Accent 6"/>
     <w:basedOn w:val="12"/>
     <w:uiPriority w:val="64"/>
-    <w:pPr>
-      <w:spacing w:after="0" w:line="240" w:lineRule="auto"/>
-    </w:pPr>
     <w:tblPr>
       <w:tblBorders>
         <w:top w:val="single" w:color="auto" w:sz="18" w:space="0"/>
         <w:bottom w:val="single" w:color="auto" w:sz="18" w:space="0"/>
       </w:tblBorders>
-      <w:tblCellMar>
-        <w:top w:w="0" w:type="dxa"/>
-        <w:left w:w="108" w:type="dxa"/>
-        <w:bottom w:w="0" w:type="dxa"/>
-        <w:right w:w="108" w:type="dxa"/>
-      </w:tblCellMar>
     </w:tblPr>
     <w:tblStylePr w:type="firstRow">
       <w:pPr>
@@ -6773,9 +6116,6 @@
     <w:basedOn w:val="12"/>
     <w:qFormat/>
     <w:uiPriority w:val="65"/>
-    <w:pPr>
-      <w:spacing w:after="0" w:line="240" w:lineRule="auto"/>
-    </w:pPr>
     <w:rPr>
       <w:color w:val="000000" w:themeColor="text1"/>
       <w14:textFill>
@@ -6789,12 +6129,6 @@
         <w:top w:val="single" w:color="000000" w:themeColor="text1" w:sz="8" w:space="0"/>
         <w:bottom w:val="single" w:color="000000" w:themeColor="text1" w:sz="8" w:space="0"/>
       </w:tblBorders>
-      <w:tblCellMar>
-        <w:top w:w="0" w:type="dxa"/>
-        <w:left w:w="108" w:type="dxa"/>
-        <w:bottom w:w="0" w:type="dxa"/>
-        <w:right w:w="108" w:type="dxa"/>
-      </w:tblCellMar>
     </w:tblPr>
     <w:tblStylePr w:type="firstRow">
       <w:rPr>
@@ -6864,9 +6198,6 @@
     <w:basedOn w:val="12"/>
     <w:qFormat/>
     <w:uiPriority w:val="65"/>
-    <w:pPr>
-      <w:spacing w:after="0" w:line="240" w:lineRule="auto"/>
-    </w:pPr>
     <w:rPr>
       <w:color w:val="000000" w:themeColor="text1"/>
       <w14:textFill>
@@ -6880,12 +6211,6 @@
         <w:top w:val="single" w:color="4F81BD" w:themeColor="accent1" w:sz="8" w:space="0"/>
         <w:bottom w:val="single" w:color="4F81BD" w:themeColor="accent1" w:sz="8" w:space="0"/>
       </w:tblBorders>
-      <w:tblCellMar>
-        <w:top w:w="0" w:type="dxa"/>
-        <w:left w:w="108" w:type="dxa"/>
-        <w:bottom w:w="0" w:type="dxa"/>
-        <w:right w:w="108" w:type="dxa"/>
-      </w:tblCellMar>
     </w:tblPr>
     <w:tblStylePr w:type="firstRow">
       <w:rPr>
@@ -6954,9 +6279,6 @@
     <w:name w:val="Medium List 1 Accent 2"/>
     <w:basedOn w:val="12"/>
     <w:uiPriority w:val="65"/>
-    <w:pPr>
-      <w:spacing w:after="0" w:line="240" w:lineRule="auto"/>
-    </w:pPr>
     <w:rPr>
       <w:color w:val="000000" w:themeColor="text1"/>
       <w14:textFill>
@@ -6970,12 +6292,6 @@
         <w:top w:val="single" w:color="C0504D" w:themeColor="accent2" w:sz="8" w:space="0"/>
         <w:bottom w:val="single" w:color="C0504D" w:themeColor="accent2" w:sz="8" w:space="0"/>
       </w:tblBorders>
-      <w:tblCellMar>
-        <w:top w:w="0" w:type="dxa"/>
-        <w:left w:w="108" w:type="dxa"/>
-        <w:bottom w:w="0" w:type="dxa"/>
-        <w:right w:w="108" w:type="dxa"/>
-      </w:tblCellMar>
     </w:tblPr>
     <w:tblStylePr w:type="firstRow">
       <w:rPr>
@@ -7044,9 +6360,6 @@
     <w:name w:val="Medium List 1 Accent 3"/>
     <w:basedOn w:val="12"/>
     <w:uiPriority w:val="65"/>
-    <w:pPr>
-      <w:spacing w:after="0" w:line="240" w:lineRule="auto"/>
-    </w:pPr>
     <w:rPr>
       <w:color w:val="000000" w:themeColor="text1"/>
       <w14:textFill>
@@ -7060,12 +6373,6 @@
         <w:top w:val="single" w:color="9BBB59" w:themeColor="accent3" w:sz="8" w:space="0"/>
         <w:bottom w:val="single" w:color="9BBB59" w:themeColor="accent3" w:sz="8" w:space="0"/>
       </w:tblBorders>
-      <w:tblCellMar>
-        <w:top w:w="0" w:type="dxa"/>
-        <w:left w:w="108" w:type="dxa"/>
-        <w:bottom w:w="0" w:type="dxa"/>
-        <w:right w:w="108" w:type="dxa"/>
-      </w:tblCellMar>
     </w:tblPr>
     <w:tblStylePr w:type="firstRow">
       <w:rPr>
@@ -7134,9 +6441,6 @@
     <w:name w:val="Medium List 1 Accent 4"/>
     <w:basedOn w:val="12"/>
     <w:uiPriority w:val="65"/>
-    <w:pPr>
-      <w:spacing w:after="0" w:line="240" w:lineRule="auto"/>
-    </w:pPr>
     <w:rPr>
       <w:color w:val="000000" w:themeColor="text1"/>
       <w14:textFill>
@@ -7150,12 +6454,6 @@
         <w:top w:val="single" w:color="8064A2" w:themeColor="accent4" w:sz="8" w:space="0"/>
         <w:bottom w:val="single" w:color="8064A2" w:themeColor="accent4" w:sz="8" w:space="0"/>
       </w:tblBorders>
-      <w:tblCellMar>
-        <w:top w:w="0" w:type="dxa"/>
-        <w:left w:w="108" w:type="dxa"/>
-        <w:bottom w:w="0" w:type="dxa"/>
-        <w:right w:w="108" w:type="dxa"/>
-      </w:tblCellMar>
     </w:tblPr>
     <w:tblStylePr w:type="firstRow">
       <w:rPr>
@@ -7224,9 +6522,6 @@
     <w:name w:val="Medium List 1 Accent 5"/>
     <w:basedOn w:val="12"/>
     <w:uiPriority w:val="65"/>
-    <w:pPr>
-      <w:spacing w:after="0" w:line="240" w:lineRule="auto"/>
-    </w:pPr>
     <w:rPr>
       <w:color w:val="000000" w:themeColor="text1"/>
       <w14:textFill>
@@ -7240,12 +6535,6 @@
         <w:top w:val="single" w:color="4BACC6" w:themeColor="accent5" w:sz="8" w:space="0"/>
         <w:bottom w:val="single" w:color="4BACC6" w:themeColor="accent5" w:sz="8" w:space="0"/>
       </w:tblBorders>
-      <w:tblCellMar>
-        <w:top w:w="0" w:type="dxa"/>
-        <w:left w:w="108" w:type="dxa"/>
-        <w:bottom w:w="0" w:type="dxa"/>
-        <w:right w:w="108" w:type="dxa"/>
-      </w:tblCellMar>
     </w:tblPr>
     <w:tblStylePr w:type="firstRow">
       <w:rPr>
@@ -7314,9 +6603,6 @@
     <w:name w:val="Medium List 1 Accent 6"/>
     <w:basedOn w:val="12"/>
     <w:uiPriority w:val="65"/>
-    <w:pPr>
-      <w:spacing w:after="0" w:line="240" w:lineRule="auto"/>
-    </w:pPr>
     <w:rPr>
       <w:color w:val="000000" w:themeColor="text1"/>
       <w14:textFill>
@@ -7330,12 +6616,6 @@
         <w:top w:val="single" w:color="F79646" w:themeColor="accent6" w:sz="8" w:space="0"/>
         <w:bottom w:val="single" w:color="F79646" w:themeColor="accent6" w:sz="8" w:space="0"/>
       </w:tblBorders>
-      <w:tblCellMar>
-        <w:top w:w="0" w:type="dxa"/>
-        <w:left w:w="108" w:type="dxa"/>
-        <w:bottom w:w="0" w:type="dxa"/>
-        <w:right w:w="108" w:type="dxa"/>
-      </w:tblCellMar>
     </w:tblPr>
     <w:tblStylePr w:type="firstRow">
       <w:rPr>
@@ -7404,9 +6684,6 @@
     <w:name w:val="Medium List 2"/>
     <w:basedOn w:val="12"/>
     <w:uiPriority w:val="66"/>
-    <w:pPr>
-      <w:spacing w:after="0" w:line="240" w:lineRule="auto"/>
-    </w:pPr>
     <w:rPr>
       <w:rFonts w:asciiTheme="majorHAnsi" w:hAnsiTheme="majorHAnsi" w:eastAsiaTheme="majorEastAsia" w:cstheme="majorBidi"/>
       <w:color w:val="000000" w:themeColor="text1"/>
@@ -7423,12 +6700,6 @@
         <w:bottom w:val="single" w:color="000000" w:themeColor="text1" w:sz="8" w:space="0"/>
         <w:right w:val="single" w:color="000000" w:themeColor="text1" w:sz="8" w:space="0"/>
       </w:tblBorders>
-      <w:tblCellMar>
-        <w:top w:w="0" w:type="dxa"/>
-        <w:left w:w="108" w:type="dxa"/>
-        <w:bottom w:w="0" w:type="dxa"/>
-        <w:right w:w="108" w:type="dxa"/>
-      </w:tblCellMar>
     </w:tblPr>
     <w:tblStylePr w:type="firstRow">
       <w:rPr>
@@ -7533,9 +6804,6 @@
     <w:name w:val="Medium List 2 Accent 1"/>
     <w:basedOn w:val="12"/>
     <w:uiPriority w:val="66"/>
-    <w:pPr>
-      <w:spacing w:after="0" w:line="240" w:lineRule="auto"/>
-    </w:pPr>
     <w:rPr>
       <w:rFonts w:asciiTheme="majorHAnsi" w:hAnsiTheme="majorHAnsi" w:eastAsiaTheme="majorEastAsia" w:cstheme="majorBidi"/>
       <w:color w:val="000000" w:themeColor="text1"/>
@@ -7552,12 +6820,6 @@
         <w:bottom w:val="single" w:color="4F81BD" w:themeColor="accent1" w:sz="8" w:space="0"/>
         <w:right w:val="single" w:color="4F81BD" w:themeColor="accent1" w:sz="8" w:space="0"/>
       </w:tblBorders>
-      <w:tblCellMar>
-        <w:top w:w="0" w:type="dxa"/>
-        <w:left w:w="108" w:type="dxa"/>
-        <w:bottom w:w="0" w:type="dxa"/>
-        <w:right w:w="108" w:type="dxa"/>
-      </w:tblCellMar>
     </w:tblPr>
     <w:tblStylePr w:type="firstRow">
       <w:rPr>
@@ -7662,9 +6924,6 @@
     <w:name w:val="Medium List 2 Accent 2"/>
     <w:basedOn w:val="12"/>
     <w:uiPriority w:val="66"/>
-    <w:pPr>
-      <w:spacing w:after="0" w:line="240" w:lineRule="auto"/>
-    </w:pPr>
     <w:rPr>
       <w:rFonts w:asciiTheme="majorHAnsi" w:hAnsiTheme="majorHAnsi" w:eastAsiaTheme="majorEastAsia" w:cstheme="majorBidi"/>
       <w:color w:val="000000" w:themeColor="text1"/>
@@ -7681,12 +6940,6 @@
         <w:bottom w:val="single" w:color="C0504D" w:themeColor="accent2" w:sz="8" w:space="0"/>
         <w:right w:val="single" w:color="C0504D" w:themeColor="accent2" w:sz="8" w:space="0"/>
       </w:tblBorders>
-      <w:tblCellMar>
-        <w:top w:w="0" w:type="dxa"/>
-        <w:left w:w="108" w:type="dxa"/>
-        <w:bottom w:w="0" w:type="dxa"/>
-        <w:right w:w="108" w:type="dxa"/>
-      </w:tblCellMar>
     </w:tblPr>
     <w:tblStylePr w:type="firstRow">
       <w:rPr>
@@ -7791,9 +7044,6 @@
     <w:name w:val="Medium List 2 Accent 3"/>
     <w:basedOn w:val="12"/>
     <w:uiPriority w:val="66"/>
-    <w:pPr>
-      <w:spacing w:after="0" w:line="240" w:lineRule="auto"/>
-    </w:pPr>
     <w:rPr>
       <w:rFonts w:asciiTheme="majorHAnsi" w:hAnsiTheme="majorHAnsi" w:eastAsiaTheme="majorEastAsia" w:cstheme="majorBidi"/>
       <w:color w:val="000000" w:themeColor="text1"/>
@@ -7810,12 +7060,6 @@
         <w:bottom w:val="single" w:color="9BBB59" w:themeColor="accent3" w:sz="8" w:space="0"/>
         <w:right w:val="single" w:color="9BBB59" w:themeColor="accent3" w:sz="8" w:space="0"/>
       </w:tblBorders>
-      <w:tblCellMar>
-        <w:top w:w="0" w:type="dxa"/>
-        <w:left w:w="108" w:type="dxa"/>
-        <w:bottom w:w="0" w:type="dxa"/>
-        <w:right w:w="108" w:type="dxa"/>
-      </w:tblCellMar>
     </w:tblPr>
     <w:tblStylePr w:type="firstRow">
       <w:rPr>
@@ -7920,9 +7164,6 @@
     <w:name w:val="Medium List 2 Accent 4"/>
     <w:basedOn w:val="12"/>
     <w:uiPriority w:val="66"/>
-    <w:pPr>
-      <w:spacing w:after="0" w:line="240" w:lineRule="auto"/>
-    </w:pPr>
     <w:rPr>
       <w:rFonts w:asciiTheme="majorHAnsi" w:hAnsiTheme="majorHAnsi" w:eastAsiaTheme="majorEastAsia" w:cstheme="majorBidi"/>
       <w:color w:val="000000" w:themeColor="text1"/>
@@ -7939,12 +7180,6 @@
         <w:bottom w:val="single" w:color="8064A2" w:themeColor="accent4" w:sz="8" w:space="0"/>
         <w:right w:val="single" w:color="8064A2" w:themeColor="accent4" w:sz="8" w:space="0"/>
       </w:tblBorders>
-      <w:tblCellMar>
-        <w:top w:w="0" w:type="dxa"/>
-        <w:left w:w="108" w:type="dxa"/>
-        <w:bottom w:w="0" w:type="dxa"/>
-        <w:right w:w="108" w:type="dxa"/>
-      </w:tblCellMar>
     </w:tblPr>
     <w:tblStylePr w:type="firstRow">
       <w:rPr>
@@ -8049,9 +7284,6 @@
     <w:name w:val="Medium List 2 Accent 5"/>
     <w:basedOn w:val="12"/>
     <w:uiPriority w:val="66"/>
-    <w:pPr>
-      <w:spacing w:after="0" w:line="240" w:lineRule="auto"/>
-    </w:pPr>
     <w:rPr>
       <w:rFonts w:asciiTheme="majorHAnsi" w:hAnsiTheme="majorHAnsi" w:eastAsiaTheme="majorEastAsia" w:cstheme="majorBidi"/>
       <w:color w:val="000000" w:themeColor="text1"/>
@@ -8068,12 +7300,6 @@
         <w:bottom w:val="single" w:color="4BACC6" w:themeColor="accent5" w:sz="8" w:space="0"/>
         <w:right w:val="single" w:color="4BACC6" w:themeColor="accent5" w:sz="8" w:space="0"/>
       </w:tblBorders>
-      <w:tblCellMar>
-        <w:top w:w="0" w:type="dxa"/>
-        <w:left w:w="108" w:type="dxa"/>
-        <w:bottom w:w="0" w:type="dxa"/>
-        <w:right w:w="108" w:type="dxa"/>
-      </w:tblCellMar>
     </w:tblPr>
     <w:tblStylePr w:type="firstRow">
       <w:rPr>
@@ -8178,9 +7404,6 @@
     <w:name w:val="Medium List 2 Accent 6"/>
     <w:basedOn w:val="12"/>
     <w:uiPriority w:val="66"/>
-    <w:pPr>
-      <w:spacing w:after="0" w:line="240" w:lineRule="auto"/>
-    </w:pPr>
     <w:rPr>
       <w:rFonts w:asciiTheme="majorHAnsi" w:hAnsiTheme="majorHAnsi" w:eastAsiaTheme="majorEastAsia" w:cstheme="majorBidi"/>
       <w:color w:val="000000" w:themeColor="text1"/>
@@ -8197,12 +7420,6 @@
         <w:bottom w:val="single" w:color="F79646" w:themeColor="accent6" w:sz="8" w:space="0"/>
         <w:right w:val="single" w:color="F79646" w:themeColor="accent6" w:sz="8" w:space="0"/>
       </w:tblBorders>
-      <w:tblCellMar>
-        <w:top w:w="0" w:type="dxa"/>
-        <w:left w:w="108" w:type="dxa"/>
-        <w:bottom w:w="0" w:type="dxa"/>
-        <w:right w:w="108" w:type="dxa"/>
-      </w:tblCellMar>
     </w:tblPr>
     <w:tblStylePr w:type="firstRow">
       <w:rPr>
@@ -8307,9 +7524,6 @@
     <w:name w:val="Medium Grid 1"/>
     <w:basedOn w:val="12"/>
     <w:uiPriority w:val="67"/>
-    <w:pPr>
-      <w:spacing w:after="0" w:line="240" w:lineRule="auto"/>
-    </w:pPr>
     <w:tblPr>
       <w:tblBorders>
         <w:top w:val="single" w:color="3F3F3F" w:themeColor="text1" w:themeTint="BF" w:sz="8" w:space="0"/>
@@ -8319,12 +7533,6 @@
         <w:insideH w:val="single" w:color="3F3F3F" w:themeColor="text1" w:themeTint="BF" w:sz="8" w:space="0"/>
         <w:insideV w:val="single" w:color="3F3F3F" w:themeColor="text1" w:themeTint="BF" w:sz="8" w:space="0"/>
       </w:tblBorders>
-      <w:tblCellMar>
-        <w:top w:w="0" w:type="dxa"/>
-        <w:left w:w="108" w:type="dxa"/>
-        <w:bottom w:w="0" w:type="dxa"/>
-        <w:right w:w="108" w:type="dxa"/>
-      </w:tblCellMar>
     </w:tblPr>
     <w:tcPr>
       <w:shd w:val="clear" w:color="auto" w:fill="BFBFBF" w:themeFill="text1" w:themeFillTint="3F"/>
@@ -8376,9 +7584,6 @@
     <w:name w:val="Medium Grid 1 Accent 1"/>
     <w:basedOn w:val="12"/>
     <w:uiPriority w:val="67"/>
-    <w:pPr>
-      <w:spacing w:after="0" w:line="240" w:lineRule="auto"/>
-    </w:pPr>
     <w:tblPr>
       <w:tblBorders>
         <w:top w:val="single" w:color="7BA0CD" w:themeColor="accent1" w:themeTint="BF" w:sz="8" w:space="0"/>
@@ -8388,12 +7593,6 @@
         <w:insideH w:val="single" w:color="7BA0CD" w:themeColor="accent1" w:themeTint="BF" w:sz="8" w:space="0"/>
         <w:insideV w:val="single" w:color="7BA0CD" w:themeColor="accent1" w:themeTint="BF" w:sz="8" w:space="0"/>
       </w:tblBorders>
-      <w:tblCellMar>
-        <w:top w:w="0" w:type="dxa"/>
-        <w:left w:w="108" w:type="dxa"/>
-        <w:bottom w:w="0" w:type="dxa"/>
-        <w:right w:w="108" w:type="dxa"/>
-      </w:tblCellMar>
     </w:tblPr>
     <w:tcPr>
       <w:shd w:val="clear" w:color="auto" w:fill="D3DFEE" w:themeFill="accent1" w:themeFillTint="3F"/>
@@ -8445,9 +7644,6 @@
     <w:name w:val="Medium Grid 1 Accent 2"/>
     <w:basedOn w:val="12"/>
     <w:uiPriority w:val="67"/>
-    <w:pPr>
-      <w:spacing w:after="0" w:line="240" w:lineRule="auto"/>
-    </w:pPr>
     <w:tblPr>
       <w:tblBorders>
         <w:top w:val="single" w:color="CF7B79" w:themeColor="accent2" w:themeTint="BF" w:sz="8" w:space="0"/>
@@ -8457,12 +7653,6 @@
         <w:insideH w:val="single" w:color="CF7B79" w:themeColor="accent2" w:themeTint="BF" w:sz="8" w:space="0"/>
         <w:insideV w:val="single" w:color="CF7B79" w:themeColor="accent2" w:themeTint="BF" w:sz="8" w:space="0"/>
       </w:tblBorders>
-      <w:tblCellMar>
-        <w:top w:w="0" w:type="dxa"/>
-        <w:left w:w="108" w:type="dxa"/>
-        <w:bottom w:w="0" w:type="dxa"/>
-        <w:right w:w="108" w:type="dxa"/>
-      </w:tblCellMar>
     </w:tblPr>
     <w:tcPr>
       <w:shd w:val="clear" w:color="auto" w:fill="EFD3D3" w:themeFill="accent2" w:themeFillTint="3F"/>
@@ -8514,9 +7704,6 @@
     <w:name w:val="Medium Grid 1 Accent 3"/>
     <w:basedOn w:val="12"/>
     <w:uiPriority w:val="67"/>
-    <w:pPr>
-      <w:spacing w:after="0" w:line="240" w:lineRule="auto"/>
-    </w:pPr>
     <w:tblPr>
       <w:tblBorders>
         <w:top w:val="single" w:color="B4CC82" w:themeColor="accent3" w:themeTint="BF" w:sz="8" w:space="0"/>
@@ -8526,12 +7713,6 @@
         <w:insideH w:val="single" w:color="B4CC82" w:themeColor="accent3" w:themeTint="BF" w:sz="8" w:space="0"/>
         <w:insideV w:val="single" w:color="B4CC82" w:themeColor="accent3" w:themeTint="BF" w:sz="8" w:space="0"/>
       </w:tblBorders>
-      <w:tblCellMar>
-        <w:top w:w="0" w:type="dxa"/>
-        <w:left w:w="108" w:type="dxa"/>
-        <w:bottom w:w="0" w:type="dxa"/>
-        <w:right w:w="108" w:type="dxa"/>
-      </w:tblCellMar>
     </w:tblPr>
     <w:tcPr>
       <w:shd w:val="clear" w:color="auto" w:fill="E6EED5" w:themeFill="accent3" w:themeFillTint="3F"/>
@@ -8583,9 +7764,6 @@
     <w:name w:val="Medium Grid 1 Accent 4"/>
     <w:basedOn w:val="12"/>
     <w:uiPriority w:val="67"/>
-    <w:pPr>
-      <w:spacing w:after="0" w:line="240" w:lineRule="auto"/>
-    </w:pPr>
     <w:tblPr>
       <w:tblBorders>
         <w:top w:val="single" w:color="9F8AB9" w:themeColor="accent4" w:themeTint="BF" w:sz="8" w:space="0"/>
@@ -8595,12 +7773,6 @@
         <w:insideH w:val="single" w:color="9F8AB9" w:themeColor="accent4" w:themeTint="BF" w:sz="8" w:space="0"/>
         <w:insideV w:val="single" w:color="9F8AB9" w:themeColor="accent4" w:themeTint="BF" w:sz="8" w:space="0"/>
       </w:tblBorders>
-      <w:tblCellMar>
-        <w:top w:w="0" w:type="dxa"/>
-        <w:left w:w="108" w:type="dxa"/>
-        <w:bottom w:w="0" w:type="dxa"/>
-        <w:right w:w="108" w:type="dxa"/>
-      </w:tblCellMar>
     </w:tblPr>
     <w:tcPr>
       <w:shd w:val="clear" w:color="auto" w:fill="DFD8E8" w:themeFill="accent4" w:themeFillTint="3F"/>
@@ -8652,9 +7824,6 @@
     <w:name w:val="Medium Grid 1 Accent 5"/>
     <w:basedOn w:val="12"/>
     <w:uiPriority w:val="67"/>
-    <w:pPr>
-      <w:spacing w:after="0" w:line="240" w:lineRule="auto"/>
-    </w:pPr>
     <w:tblPr>
       <w:tblBorders>
         <w:top w:val="single" w:color="78C0D4" w:themeColor="accent5" w:themeTint="BF" w:sz="8" w:space="0"/>
@@ -8664,12 +7833,6 @@
         <w:insideH w:val="single" w:color="78C0D4" w:themeColor="accent5" w:themeTint="BF" w:sz="8" w:space="0"/>
         <w:insideV w:val="single" w:color="78C0D4" w:themeColor="accent5" w:themeTint="BF" w:sz="8" w:space="0"/>
       </w:tblBorders>
-      <w:tblCellMar>
-        <w:top w:w="0" w:type="dxa"/>
-        <w:left w:w="108" w:type="dxa"/>
-        <w:bottom w:w="0" w:type="dxa"/>
-        <w:right w:w="108" w:type="dxa"/>
-      </w:tblCellMar>
     </w:tblPr>
     <w:tcPr>
       <w:shd w:val="clear" w:color="auto" w:fill="D2EAF0" w:themeFill="accent5" w:themeFillTint="3F"/>
@@ -8721,9 +7884,6 @@
     <w:name w:val="Medium Grid 1 Accent 6"/>
     <w:basedOn w:val="12"/>
     <w:uiPriority w:val="67"/>
-    <w:pPr>
-      <w:spacing w:after="0" w:line="240" w:lineRule="auto"/>
-    </w:pPr>
     <w:tblPr>
       <w:tblBorders>
         <w:top w:val="single" w:color="F9B074" w:themeColor="accent6" w:themeTint="BF" w:sz="8" w:space="0"/>
@@ -8733,12 +7893,6 @@
         <w:insideH w:val="single" w:color="F9B074" w:themeColor="accent6" w:themeTint="BF" w:sz="8" w:space="0"/>
         <w:insideV w:val="single" w:color="F9B074" w:themeColor="accent6" w:themeTint="BF" w:sz="8" w:space="0"/>
       </w:tblBorders>
-      <w:tblCellMar>
-        <w:top w:w="0" w:type="dxa"/>
-        <w:left w:w="108" w:type="dxa"/>
-        <w:bottom w:w="0" w:type="dxa"/>
-        <w:right w:w="108" w:type="dxa"/>
-      </w:tblCellMar>
     </w:tblPr>
     <w:tcPr>
       <w:shd w:val="clear" w:color="auto" w:fill="FDE5D1" w:themeFill="accent6" w:themeFillTint="3F"/>
@@ -8790,9 +7944,6 @@
     <w:name w:val="Medium Grid 2"/>
     <w:basedOn w:val="12"/>
     <w:uiPriority w:val="68"/>
-    <w:pPr>
-      <w:spacing w:after="0" w:line="240" w:lineRule="auto"/>
-    </w:pPr>
     <w:rPr>
       <w:rFonts w:asciiTheme="majorHAnsi" w:hAnsiTheme="majorHAnsi" w:eastAsiaTheme="majorEastAsia" w:cstheme="majorBidi"/>
       <w:color w:val="000000" w:themeColor="text1"/>
@@ -8811,12 +7962,6 @@
         <w:insideH w:val="single" w:color="000000" w:themeColor="text1" w:sz="8" w:space="0"/>
         <w:insideV w:val="single" w:color="000000" w:themeColor="text1" w:sz="8" w:space="0"/>
       </w:tblBorders>
-      <w:tblCellMar>
-        <w:top w:w="0" w:type="dxa"/>
-        <w:left w:w="108" w:type="dxa"/>
-        <w:bottom w:w="0" w:type="dxa"/>
-        <w:right w:w="108" w:type="dxa"/>
-      </w:tblCellMar>
     </w:tblPr>
     <w:tcPr>
       <w:shd w:val="clear" w:color="auto" w:fill="BFBFBF" w:themeFill="text1" w:themeFillTint="3F"/>
@@ -8936,9 +8081,6 @@
     <w:name w:val="Medium Grid 2 Accent 1"/>
     <w:basedOn w:val="12"/>
     <w:uiPriority w:val="68"/>
-    <w:pPr>
-      <w:spacing w:after="0" w:line="240" w:lineRule="auto"/>
-    </w:pPr>
     <w:rPr>
       <w:rFonts w:asciiTheme="majorHAnsi" w:hAnsiTheme="majorHAnsi" w:eastAsiaTheme="majorEastAsia" w:cstheme="majorBidi"/>
       <w:color w:val="000000" w:themeColor="text1"/>
@@ -8957,12 +8099,6 @@
         <w:insideH w:val="single" w:color="4F81BD" w:themeColor="accent1" w:sz="8" w:space="0"/>
         <w:insideV w:val="single" w:color="4F81BD" w:themeColor="accent1" w:sz="8" w:space="0"/>
       </w:tblBorders>
-      <w:tblCellMar>
-        <w:top w:w="0" w:type="dxa"/>
-        <w:left w:w="108" w:type="dxa"/>
-        <w:bottom w:w="0" w:type="dxa"/>
-        <w:right w:w="108" w:type="dxa"/>
-      </w:tblCellMar>
     </w:tblPr>
     <w:tcPr>
       <w:shd w:val="clear" w:color="auto" w:fill="D3DFEE" w:themeFill="accent1" w:themeFillTint="3F"/>
@@ -9082,9 +8218,6 @@
     <w:name w:val="Medium Grid 2 Accent 2"/>
     <w:basedOn w:val="12"/>
     <w:uiPriority w:val="68"/>
-    <w:pPr>
-      <w:spacing w:after="0" w:line="240" w:lineRule="auto"/>
-    </w:pPr>
     <w:rPr>
       <w:rFonts w:asciiTheme="majorHAnsi" w:hAnsiTheme="majorHAnsi" w:eastAsiaTheme="majorEastAsia" w:cstheme="majorBidi"/>
       <w:color w:val="000000" w:themeColor="text1"/>
@@ -9103,12 +8236,6 @@
         <w:insideH w:val="single" w:color="C0504D" w:themeColor="accent2" w:sz="8" w:space="0"/>
         <w:insideV w:val="single" w:color="C0504D" w:themeColor="accent2" w:sz="8" w:space="0"/>
       </w:tblBorders>
-      <w:tblCellMar>
-        <w:top w:w="0" w:type="dxa"/>
-        <w:left w:w="108" w:type="dxa"/>
-        <w:bottom w:w="0" w:type="dxa"/>
-        <w:right w:w="108" w:type="dxa"/>
-      </w:tblCellMar>
     </w:tblPr>
     <w:tcPr>
       <w:shd w:val="clear" w:color="auto" w:fill="EFD3D3" w:themeFill="accent2" w:themeFillTint="3F"/>
@@ -9228,9 +8355,6 @@
     <w:name w:val="Medium Grid 2 Accent 3"/>
     <w:basedOn w:val="12"/>
     <w:uiPriority w:val="68"/>
-    <w:pPr>
-      <w:spacing w:after="0" w:line="240" w:lineRule="auto"/>
-    </w:pPr>
     <w:rPr>
       <w:rFonts w:asciiTheme="majorHAnsi" w:hAnsiTheme="majorHAnsi" w:eastAsiaTheme="majorEastAsia" w:cstheme="majorBidi"/>
       <w:color w:val="000000" w:themeColor="text1"/>
@@ -9249,12 +8373,6 @@
         <w:insideH w:val="single" w:color="9BBB59" w:themeColor="accent3" w:sz="8" w:space="0"/>
         <w:insideV w:val="single" w:color="9BBB59" w:themeColor="accent3" w:sz="8" w:space="0"/>
       </w:tblBorders>
-      <w:tblCellMar>
-        <w:top w:w="0" w:type="dxa"/>
-        <w:left w:w="108" w:type="dxa"/>
-        <w:bottom w:w="0" w:type="dxa"/>
-        <w:right w:w="108" w:type="dxa"/>
-      </w:tblCellMar>
     </w:tblPr>
     <w:tcPr>
       <w:shd w:val="clear" w:color="auto" w:fill="E6EED5" w:themeFill="accent3" w:themeFillTint="3F"/>
@@ -9374,9 +8492,6 @@
     <w:name w:val="Medium Grid 2 Accent 4"/>
     <w:basedOn w:val="12"/>
     <w:uiPriority w:val="68"/>
-    <w:pPr>
-      <w:spacing w:after="0" w:line="240" w:lineRule="auto"/>
-    </w:pPr>
     <w:rPr>
       <w:rFonts w:asciiTheme="majorHAnsi" w:hAnsiTheme="majorHAnsi" w:eastAsiaTheme="majorEastAsia" w:cstheme="majorBidi"/>
       <w:color w:val="000000" w:themeColor="text1"/>
@@ -9395,12 +8510,6 @@
         <w:insideH w:val="single" w:color="8064A2" w:themeColor="accent4" w:sz="8" w:space="0"/>
         <w:insideV w:val="single" w:color="8064A2" w:themeColor="accent4" w:sz="8" w:space="0"/>
       </w:tblBorders>
-      <w:tblCellMar>
-        <w:top w:w="0" w:type="dxa"/>
-        <w:left w:w="108" w:type="dxa"/>
-        <w:bottom w:w="0" w:type="dxa"/>
-        <w:right w:w="108" w:type="dxa"/>
-      </w:tblCellMar>
     </w:tblPr>
     <w:tcPr>
       <w:shd w:val="clear" w:color="auto" w:fill="DFD8E8" w:themeFill="accent4" w:themeFillTint="3F"/>
@@ -9520,9 +8629,6 @@
     <w:name w:val="Medium Grid 2 Accent 5"/>
     <w:basedOn w:val="12"/>
     <w:uiPriority w:val="68"/>
-    <w:pPr>
-      <w:spacing w:after="0" w:line="240" w:lineRule="auto"/>
-    </w:pPr>
     <w:rPr>
       <w:rFonts w:asciiTheme="majorHAnsi" w:hAnsiTheme="majorHAnsi" w:eastAsiaTheme="majorEastAsia" w:cstheme="majorBidi"/>
       <w:color w:val="000000" w:themeColor="text1"/>
@@ -9541,12 +8647,6 @@
         <w:insideH w:val="single" w:color="4BACC6" w:themeColor="accent5" w:sz="8" w:space="0"/>
         <w:insideV w:val="single" w:color="4BACC6" w:themeColor="accent5" w:sz="8" w:space="0"/>
       </w:tblBorders>
-      <w:tblCellMar>
-        <w:top w:w="0" w:type="dxa"/>
-        <w:left w:w="108" w:type="dxa"/>
-        <w:bottom w:w="0" w:type="dxa"/>
-        <w:right w:w="108" w:type="dxa"/>
-      </w:tblCellMar>
     </w:tblPr>
     <w:tcPr>
       <w:shd w:val="clear" w:color="auto" w:fill="D2EAF0" w:themeFill="accent5" w:themeFillTint="3F"/>
@@ -9666,9 +8766,6 @@
     <w:name w:val="Medium Grid 2 Accent 6"/>
     <w:basedOn w:val="12"/>
     <w:uiPriority w:val="68"/>
-    <w:pPr>
-      <w:spacing w:after="0" w:line="240" w:lineRule="auto"/>
-    </w:pPr>
     <w:rPr>
       <w:rFonts w:asciiTheme="majorHAnsi" w:hAnsiTheme="majorHAnsi" w:eastAsiaTheme="majorEastAsia" w:cstheme="majorBidi"/>
       <w:color w:val="000000" w:themeColor="text1"/>
@@ -9687,12 +8784,6 @@
         <w:insideH w:val="single" w:color="F79646" w:themeColor="accent6" w:sz="8" w:space="0"/>
         <w:insideV w:val="single" w:color="F79646" w:themeColor="accent6" w:sz="8" w:space="0"/>
       </w:tblBorders>
-      <w:tblCellMar>
-        <w:top w:w="0" w:type="dxa"/>
-        <w:left w:w="108" w:type="dxa"/>
-        <w:bottom w:w="0" w:type="dxa"/>
-        <w:right w:w="108" w:type="dxa"/>
-      </w:tblCellMar>
     </w:tblPr>
     <w:tcPr>
       <w:shd w:val="clear" w:color="auto" w:fill="FDE5D1" w:themeFill="accent6" w:themeFillTint="3F"/>
@@ -9812,9 +8903,6 @@
     <w:name w:val="Medium Grid 3"/>
     <w:basedOn w:val="12"/>
     <w:uiPriority w:val="69"/>
-    <w:pPr>
-      <w:spacing w:after="0" w:line="240" w:lineRule="auto"/>
-    </w:pPr>
     <w:tblPr>
       <w:tblBorders>
         <w:top w:val="single" w:color="FFFFFF" w:themeColor="background1" w:sz="8" w:space="0"/>
@@ -9824,12 +8912,6 @@
         <w:insideH w:val="single" w:color="FFFFFF" w:themeColor="background1" w:sz="6" w:space="0"/>
         <w:insideV w:val="single" w:color="FFFFFF" w:themeColor="background1" w:sz="6" w:space="0"/>
       </w:tblBorders>
-      <w:tblCellMar>
-        <w:top w:w="0" w:type="dxa"/>
-        <w:left w:w="108" w:type="dxa"/>
-        <w:bottom w:w="0" w:type="dxa"/>
-        <w:right w:w="108" w:type="dxa"/>
-      </w:tblCellMar>
     </w:tblPr>
     <w:tcPr>
       <w:shd w:val="clear" w:color="auto" w:fill="BFBFBF" w:themeFill="text1" w:themeFillTint="3F"/>
@@ -9969,9 +9051,6 @@
     <w:name w:val="Medium Grid 3 Accent 1"/>
     <w:basedOn w:val="12"/>
     <w:uiPriority w:val="69"/>
-    <w:pPr>
-      <w:spacing w:after="0" w:line="240" w:lineRule="auto"/>
-    </w:pPr>
     <w:tblPr>
       <w:tblBorders>
         <w:top w:val="single" w:color="FFFFFF" w:themeColor="background1" w:sz="8" w:space="0"/>
@@ -9981,12 +9060,6 @@
         <w:insideH w:val="single" w:color="FFFFFF" w:themeColor="background1" w:sz="6" w:space="0"/>
         <w:insideV w:val="single" w:color="FFFFFF" w:themeColor="background1" w:sz="6" w:space="0"/>
       </w:tblBorders>
-      <w:tblCellMar>
-        <w:top w:w="0" w:type="dxa"/>
-        <w:left w:w="108" w:type="dxa"/>
-        <w:bottom w:w="0" w:type="dxa"/>
-        <w:right w:w="108" w:type="dxa"/>
-      </w:tblCellMar>
     </w:tblPr>
     <w:tcPr>
       <w:shd w:val="clear" w:color="auto" w:fill="D3DFEE" w:themeFill="accent1" w:themeFillTint="3F"/>
@@ -10126,9 +9199,6 @@
     <w:name w:val="Medium Grid 3 Accent 2"/>
     <w:basedOn w:val="12"/>
     <w:uiPriority w:val="69"/>
-    <w:pPr>
-      <w:spacing w:after="0" w:line="240" w:lineRule="auto"/>
-    </w:pPr>
     <w:tblPr>
       <w:tblBorders>
         <w:top w:val="single" w:color="FFFFFF" w:themeColor="background1" w:sz="8" w:space="0"/>
@@ -10138,12 +9208,6 @@
         <w:insideH w:val="single" w:color="FFFFFF" w:themeColor="background1" w:sz="6" w:space="0"/>
         <w:insideV w:val="single" w:color="FFFFFF" w:themeColor="background1" w:sz="6" w:space="0"/>
       </w:tblBorders>
-      <w:tblCellMar>
-        <w:top w:w="0" w:type="dxa"/>
-        <w:left w:w="108" w:type="dxa"/>
-        <w:bottom w:w="0" w:type="dxa"/>
-        <w:right w:w="108" w:type="dxa"/>
-      </w:tblCellMar>
     </w:tblPr>
     <w:tcPr>
       <w:shd w:val="clear" w:color="auto" w:fill="EFD3D3" w:themeFill="accent2" w:themeFillTint="3F"/>
@@ -10283,9 +9347,6 @@
     <w:name w:val="Medium Grid 3 Accent 3"/>
     <w:basedOn w:val="12"/>
     <w:uiPriority w:val="69"/>
-    <w:pPr>
-      <w:spacing w:after="0" w:line="240" w:lineRule="auto"/>
-    </w:pPr>
     <w:tblPr>
       <w:tblBorders>
         <w:top w:val="single" w:color="FFFFFF" w:themeColor="background1" w:sz="8" w:space="0"/>
@@ -10295,12 +9356,6 @@
         <w:insideH w:val="single" w:color="FFFFFF" w:themeColor="background1" w:sz="6" w:space="0"/>
         <w:insideV w:val="single" w:color="FFFFFF" w:themeColor="background1" w:sz="6" w:space="0"/>
       </w:tblBorders>
-      <w:tblCellMar>
-        <w:top w:w="0" w:type="dxa"/>
-        <w:left w:w="108" w:type="dxa"/>
-        <w:bottom w:w="0" w:type="dxa"/>
-        <w:right w:w="108" w:type="dxa"/>
-      </w:tblCellMar>
     </w:tblPr>
     <w:tcPr>
       <w:shd w:val="clear" w:color="auto" w:fill="E6EED5" w:themeFill="accent3" w:themeFillTint="3F"/>
@@ -10440,9 +9495,6 @@
     <w:name w:val="Medium Grid 3 Accent 4"/>
     <w:basedOn w:val="12"/>
     <w:uiPriority w:val="69"/>
-    <w:pPr>
-      <w:spacing w:after="0" w:line="240" w:lineRule="auto"/>
-    </w:pPr>
     <w:tblPr>
       <w:tblBorders>
         <w:top w:val="single" w:color="FFFFFF" w:themeColor="background1" w:sz="8" w:space="0"/>
@@ -10452,12 +9504,6 @@
         <w:insideH w:val="single" w:color="FFFFFF" w:themeColor="background1" w:sz="6" w:space="0"/>
         <w:insideV w:val="single" w:color="FFFFFF" w:themeColor="background1" w:sz="6" w:space="0"/>
       </w:tblBorders>
-      <w:tblCellMar>
-        <w:top w:w="0" w:type="dxa"/>
-        <w:left w:w="108" w:type="dxa"/>
-        <w:bottom w:w="0" w:type="dxa"/>
-        <w:right w:w="108" w:type="dxa"/>
-      </w:tblCellMar>
     </w:tblPr>
     <w:tcPr>
       <w:shd w:val="clear" w:color="auto" w:fill="DFD8E8" w:themeFill="accent4" w:themeFillTint="3F"/>
@@ -10597,9 +9643,6 @@
     <w:name w:val="Medium Grid 3 Accent 5"/>
     <w:basedOn w:val="12"/>
     <w:uiPriority w:val="69"/>
-    <w:pPr>
-      <w:spacing w:after="0" w:line="240" w:lineRule="auto"/>
-    </w:pPr>
     <w:tblPr>
       <w:tblBorders>
         <w:top w:val="single" w:color="FFFFFF" w:themeColor="background1" w:sz="8" w:space="0"/>
@@ -10609,12 +9652,6 @@
         <w:insideH w:val="single" w:color="FFFFFF" w:themeColor="background1" w:sz="6" w:space="0"/>
         <w:insideV w:val="single" w:color="FFFFFF" w:themeColor="background1" w:sz="6" w:space="0"/>
       </w:tblBorders>
-      <w:tblCellMar>
-        <w:top w:w="0" w:type="dxa"/>
-        <w:left w:w="108" w:type="dxa"/>
-        <w:bottom w:w="0" w:type="dxa"/>
-        <w:right w:w="108" w:type="dxa"/>
-      </w:tblCellMar>
     </w:tblPr>
     <w:tcPr>
       <w:shd w:val="clear" w:color="auto" w:fill="D2EAF0" w:themeFill="accent5" w:themeFillTint="3F"/>
@@ -10754,9 +9791,6 @@
     <w:name w:val="Medium Grid 3 Accent 6"/>
     <w:basedOn w:val="12"/>
     <w:uiPriority w:val="69"/>
-    <w:pPr>
-      <w:spacing w:after="0" w:line="240" w:lineRule="auto"/>
-    </w:pPr>
     <w:tblPr>
       <w:tblBorders>
         <w:top w:val="single" w:color="FFFFFF" w:themeColor="background1" w:sz="8" w:space="0"/>
@@ -10766,12 +9800,6 @@
         <w:insideH w:val="single" w:color="FFFFFF" w:themeColor="background1" w:sz="6" w:space="0"/>
         <w:insideV w:val="single" w:color="FFFFFF" w:themeColor="background1" w:sz="6" w:space="0"/>
       </w:tblBorders>
-      <w:tblCellMar>
-        <w:top w:w="0" w:type="dxa"/>
-        <w:left w:w="108" w:type="dxa"/>
-        <w:bottom w:w="0" w:type="dxa"/>
-        <w:right w:w="108" w:type="dxa"/>
-      </w:tblCellMar>
     </w:tblPr>
     <w:tcPr>
       <w:shd w:val="clear" w:color="auto" w:fill="FDE5D1" w:themeFill="accent6" w:themeFillTint="3F"/>
@@ -10911,9 +9939,6 @@
     <w:name w:val="Dark List"/>
     <w:basedOn w:val="12"/>
     <w:uiPriority w:val="70"/>
-    <w:pPr>
-      <w:spacing w:after="0" w:line="240" w:lineRule="auto"/>
-    </w:pPr>
     <w:rPr>
       <w:color w:val="FFFFFF" w:themeColor="background1"/>
       <w14:textFill>
@@ -10923,12 +9948,8 @@
       </w14:textFill>
     </w:rPr>
     <w:tblPr>
-      <w:tblCellMar>
-        <w:top w:w="0" w:type="dxa"/>
-        <w:left w:w="108" w:type="dxa"/>
-        <w:bottom w:w="0" w:type="dxa"/>
-        <w:right w:w="108" w:type="dxa"/>
-      </w:tblCellMar>
+      <w:tblStyleRowBandSize w:val="1"/>
+      <w:tblStyleColBandSize w:val="1"/>
     </w:tblPr>
     <w:tcPr>
       <w:shd w:val="clear" w:color="auto" w:fill="000000" w:themeFill="text1"/>
@@ -11026,9 +10047,6 @@
     <w:name w:val="Dark List Accent 1"/>
     <w:basedOn w:val="12"/>
     <w:uiPriority w:val="70"/>
-    <w:pPr>
-      <w:spacing w:after="0" w:line="240" w:lineRule="auto"/>
-    </w:pPr>
     <w:rPr>
       <w:color w:val="FFFFFF" w:themeColor="background1"/>
       <w14:textFill>
@@ -11038,12 +10056,8 @@
       </w14:textFill>
     </w:rPr>
     <w:tblPr>
-      <w:tblCellMar>
-        <w:top w:w="0" w:type="dxa"/>
-        <w:left w:w="108" w:type="dxa"/>
-        <w:bottom w:w="0" w:type="dxa"/>
-        <w:right w:w="108" w:type="dxa"/>
-      </w:tblCellMar>
+      <w:tblStyleRowBandSize w:val="1"/>
+      <w:tblStyleColBandSize w:val="1"/>
     </w:tblPr>
     <w:tcPr>
       <w:shd w:val="clear" w:color="auto" w:fill="4F81BD" w:themeFill="accent1"/>
@@ -11141,9 +10155,6 @@
     <w:name w:val="Dark List Accent 2"/>
     <w:basedOn w:val="12"/>
     <w:uiPriority w:val="70"/>
-    <w:pPr>
-      <w:spacing w:after="0" w:line="240" w:lineRule="auto"/>
-    </w:pPr>
     <w:rPr>
       <w:color w:val="FFFFFF" w:themeColor="background1"/>
       <w14:textFill>
@@ -11153,12 +10164,8 @@
       </w14:textFill>
     </w:rPr>
     <w:tblPr>
-      <w:tblCellMar>
-        <w:top w:w="0" w:type="dxa"/>
-        <w:left w:w="108" w:type="dxa"/>
-        <w:bottom w:w="0" w:type="dxa"/>
-        <w:right w:w="108" w:type="dxa"/>
-      </w:tblCellMar>
+      <w:tblStyleRowBandSize w:val="1"/>
+      <w:tblStyleColBandSize w:val="1"/>
     </w:tblPr>
     <w:tcPr>
       <w:shd w:val="clear" w:color="auto" w:fill="C0504D" w:themeFill="accent2"/>
@@ -11256,9 +10263,6 @@
     <w:name w:val="Dark List Accent 3"/>
     <w:basedOn w:val="12"/>
     <w:uiPriority w:val="70"/>
-    <w:pPr>
-      <w:spacing w:after="0" w:line="240" w:lineRule="auto"/>
-    </w:pPr>
     <w:rPr>
       <w:color w:val="FFFFFF" w:themeColor="background1"/>
       <w14:textFill>
@@ -11268,12 +10272,8 @@
       </w14:textFill>
     </w:rPr>
     <w:tblPr>
-      <w:tblCellMar>
-        <w:top w:w="0" w:type="dxa"/>
-        <w:left w:w="108" w:type="dxa"/>
-        <w:bottom w:w="0" w:type="dxa"/>
-        <w:right w:w="108" w:type="dxa"/>
-      </w:tblCellMar>
+      <w:tblStyleRowBandSize w:val="1"/>
+      <w:tblStyleColBandSize w:val="1"/>
     </w:tblPr>
     <w:tcPr>
       <w:shd w:val="clear" w:color="auto" w:fill="9BBB59" w:themeFill="accent3"/>
@@ -11371,9 +10371,6 @@
     <w:name w:val="Dark List Accent 4"/>
     <w:basedOn w:val="12"/>
     <w:uiPriority w:val="70"/>
-    <w:pPr>
-      <w:spacing w:after="0" w:line="240" w:lineRule="auto"/>
-    </w:pPr>
     <w:rPr>
       <w:color w:val="FFFFFF" w:themeColor="background1"/>
       <w14:textFill>
@@ -11383,12 +10380,8 @@
       </w14:textFill>
     </w:rPr>
     <w:tblPr>
-      <w:tblCellMar>
-        <w:top w:w="0" w:type="dxa"/>
-        <w:left w:w="108" w:type="dxa"/>
-        <w:bottom w:w="0" w:type="dxa"/>
-        <w:right w:w="108" w:type="dxa"/>
-      </w:tblCellMar>
+      <w:tblStyleRowBandSize w:val="1"/>
+      <w:tblStyleColBandSize w:val="1"/>
     </w:tblPr>
     <w:tcPr>
       <w:shd w:val="clear" w:color="auto" w:fill="8064A2" w:themeFill="accent4"/>
@@ -11486,9 +10479,6 @@
     <w:name w:val="Dark List Accent 5"/>
     <w:basedOn w:val="12"/>
     <w:uiPriority w:val="70"/>
-    <w:pPr>
-      <w:spacing w:after="0" w:line="240" w:lineRule="auto"/>
-    </w:pPr>
     <w:rPr>
       <w:color w:val="FFFFFF" w:themeColor="background1"/>
       <w14:textFill>
@@ -11498,12 +10488,8 @@
       </w14:textFill>
     </w:rPr>
     <w:tblPr>
-      <w:tblCellMar>
-        <w:top w:w="0" w:type="dxa"/>
-        <w:left w:w="108" w:type="dxa"/>
-        <w:bottom w:w="0" w:type="dxa"/>
-        <w:right w:w="108" w:type="dxa"/>
-      </w:tblCellMar>
+      <w:tblStyleRowBandSize w:val="1"/>
+      <w:tblStyleColBandSize w:val="1"/>
     </w:tblPr>
     <w:tcPr>
       <w:shd w:val="clear" w:color="auto" w:fill="4BACC6" w:themeFill="accent5"/>
@@ -11601,9 +10587,6 @@
     <w:name w:val="Dark List Accent 6"/>
     <w:basedOn w:val="12"/>
     <w:uiPriority w:val="70"/>
-    <w:pPr>
-      <w:spacing w:after="0" w:line="240" w:lineRule="auto"/>
-    </w:pPr>
     <w:rPr>
       <w:color w:val="FFFFFF" w:themeColor="background1"/>
       <w14:textFill>
@@ -11613,12 +10596,8 @@
       </w14:textFill>
     </w:rPr>
     <w:tblPr>
-      <w:tblCellMar>
-        <w:top w:w="0" w:type="dxa"/>
-        <w:left w:w="108" w:type="dxa"/>
-        <w:bottom w:w="0" w:type="dxa"/>
-        <w:right w:w="108" w:type="dxa"/>
-      </w:tblCellMar>
+      <w:tblStyleRowBandSize w:val="1"/>
+      <w:tblStyleColBandSize w:val="1"/>
     </w:tblPr>
     <w:tcPr>
       <w:shd w:val="clear" w:color="auto" w:fill="F79646" w:themeFill="accent6"/>
@@ -11716,9 +10695,6 @@
     <w:name w:val="Colorful Shading"/>
     <w:basedOn w:val="12"/>
     <w:uiPriority w:val="71"/>
-    <w:pPr>
-      <w:spacing w:after="0" w:line="240" w:lineRule="auto"/>
-    </w:pPr>
     <w:rPr>
       <w:color w:val="000000" w:themeColor="text1"/>
       <w14:textFill>
@@ -11736,12 +10712,6 @@
         <w:insideH w:val="single" w:color="FFFFFF" w:themeColor="background1" w:sz="4" w:space="0"/>
         <w:insideV w:val="single" w:color="FFFFFF" w:themeColor="background1" w:sz="4" w:space="0"/>
       </w:tblBorders>
-      <w:tblCellMar>
-        <w:top w:w="0" w:type="dxa"/>
-        <w:left w:w="108" w:type="dxa"/>
-        <w:bottom w:w="0" w:type="dxa"/>
-        <w:right w:w="108" w:type="dxa"/>
-      </w:tblCellMar>
     </w:tblPr>
     <w:tcPr>
       <w:shd w:val="clear" w:color="auto" w:fill="E5E5E5" w:themeFill="text1" w:themeFillTint="19"/>
@@ -11864,9 +10834,6 @@
     <w:name w:val="Colorful Shading Accent 1"/>
     <w:basedOn w:val="12"/>
     <w:uiPriority w:val="71"/>
-    <w:pPr>
-      <w:spacing w:after="0" w:line="240" w:lineRule="auto"/>
-    </w:pPr>
     <w:rPr>
       <w:color w:val="000000" w:themeColor="text1"/>
       <w14:textFill>
@@ -11884,12 +10851,6 @@
         <w:insideH w:val="single" w:color="FFFFFF" w:themeColor="background1" w:sz="4" w:space="0"/>
         <w:insideV w:val="single" w:color="FFFFFF" w:themeColor="background1" w:sz="4" w:space="0"/>
       </w:tblBorders>
-      <w:tblCellMar>
-        <w:top w:w="0" w:type="dxa"/>
-        <w:left w:w="108" w:type="dxa"/>
-        <w:bottom w:w="0" w:type="dxa"/>
-        <w:right w:w="108" w:type="dxa"/>
-      </w:tblCellMar>
     </w:tblPr>
     <w:tcPr>
       <w:shd w:val="clear" w:color="auto" w:fill="EDF2F8" w:themeFill="accent1" w:themeFillTint="19"/>
@@ -12012,9 +10973,6 @@
     <w:name w:val="Colorful Shading Accent 2"/>
     <w:basedOn w:val="12"/>
     <w:uiPriority w:val="71"/>
-    <w:pPr>
-      <w:spacing w:after="0" w:line="240" w:lineRule="auto"/>
-    </w:pPr>
     <w:rPr>
       <w:color w:val="000000" w:themeColor="text1"/>
       <w14:textFill>
@@ -12032,12 +10990,6 @@
         <w:insideH w:val="single" w:color="FFFFFF" w:themeColor="background1" w:sz="4" w:space="0"/>
         <w:insideV w:val="single" w:color="FFFFFF" w:themeColor="background1" w:sz="4" w:space="0"/>
       </w:tblBorders>
-      <w:tblCellMar>
-        <w:top w:w="0" w:type="dxa"/>
-        <w:left w:w="108" w:type="dxa"/>
-        <w:bottom w:w="0" w:type="dxa"/>
-        <w:right w:w="108" w:type="dxa"/>
-      </w:tblCellMar>
     </w:tblPr>
     <w:tcPr>
       <w:shd w:val="clear" w:color="auto" w:fill="F8EDED" w:themeFill="accent2" w:themeFillTint="19"/>
@@ -12160,9 +11112,6 @@
     <w:name w:val="Colorful Shading Accent 3"/>
     <w:basedOn w:val="12"/>
     <w:uiPriority w:val="71"/>
-    <w:pPr>
-      <w:spacing w:after="0" w:line="240" w:lineRule="auto"/>
-    </w:pPr>
     <w:rPr>
       <w:color w:val="000000" w:themeColor="text1"/>
       <w14:textFill>
@@ -12180,12 +11129,6 @@
         <w:insideH w:val="single" w:color="FFFFFF" w:themeColor="background1" w:sz="4" w:space="0"/>
         <w:insideV w:val="single" w:color="FFFFFF" w:themeColor="background1" w:sz="4" w:space="0"/>
       </w:tblBorders>
-      <w:tblCellMar>
-        <w:top w:w="0" w:type="dxa"/>
-        <w:left w:w="108" w:type="dxa"/>
-        <w:bottom w:w="0" w:type="dxa"/>
-        <w:right w:w="108" w:type="dxa"/>
-      </w:tblCellMar>
     </w:tblPr>
     <w:tcPr>
       <w:shd w:val="clear" w:color="auto" w:fill="F5F8EE" w:themeFill="accent3" w:themeFillTint="19"/>
@@ -12288,9 +11231,6 @@
     <w:name w:val="Colorful Shading Accent 4"/>
     <w:basedOn w:val="12"/>
     <w:uiPriority w:val="71"/>
-    <w:pPr>
-      <w:spacing w:after="0" w:line="240" w:lineRule="auto"/>
-    </w:pPr>
     <w:rPr>
       <w:color w:val="000000" w:themeColor="text1"/>
       <w14:textFill>
@@ -12308,12 +11248,6 @@
         <w:insideH w:val="single" w:color="FFFFFF" w:themeColor="background1" w:sz="4" w:space="0"/>
         <w:insideV w:val="single" w:color="FFFFFF" w:themeColor="background1" w:sz="4" w:space="0"/>
       </w:tblBorders>
-      <w:tblCellMar>
-        <w:top w:w="0" w:type="dxa"/>
-        <w:left w:w="108" w:type="dxa"/>
-        <w:bottom w:w="0" w:type="dxa"/>
-        <w:right w:w="108" w:type="dxa"/>
-      </w:tblCellMar>
     </w:tblPr>
     <w:tcPr>
       <w:shd w:val="clear" w:color="auto" w:fill="F2EFF5" w:themeFill="accent4" w:themeFillTint="19"/>
@@ -12436,9 +11370,6 @@
     <w:name w:val="Colorful Shading Accent 5"/>
     <w:basedOn w:val="12"/>
     <w:uiPriority w:val="71"/>
-    <w:pPr>
-      <w:spacing w:after="0" w:line="240" w:lineRule="auto"/>
-    </w:pPr>
     <w:rPr>
       <w:color w:val="000000" w:themeColor="text1"/>
       <w14:textFill>
@@ -12456,12 +11387,6 @@
         <w:insideH w:val="single" w:color="FFFFFF" w:themeColor="background1" w:sz="4" w:space="0"/>
         <w:insideV w:val="single" w:color="FFFFFF" w:themeColor="background1" w:sz="4" w:space="0"/>
       </w:tblBorders>
-      <w:tblCellMar>
-        <w:top w:w="0" w:type="dxa"/>
-        <w:left w:w="108" w:type="dxa"/>
-        <w:bottom w:w="0" w:type="dxa"/>
-        <w:right w:w="108" w:type="dxa"/>
-      </w:tblCellMar>
     </w:tblPr>
     <w:tcPr>
       <w:shd w:val="clear" w:color="auto" w:fill="EDF6F9" w:themeFill="accent5" w:themeFillTint="19"/>
@@ -12584,9 +11509,6 @@
     <w:name w:val="Colorful Shading Accent 6"/>
     <w:basedOn w:val="12"/>
     <w:uiPriority w:val="71"/>
-    <w:pPr>
-      <w:spacing w:after="0" w:line="240" w:lineRule="auto"/>
-    </w:pPr>
     <w:rPr>
       <w:color w:val="000000" w:themeColor="text1"/>
       <w14:textFill>
@@ -12604,12 +11526,6 @@
         <w:insideH w:val="single" w:color="FFFFFF" w:themeColor="background1" w:sz="4" w:space="0"/>
         <w:insideV w:val="single" w:color="FFFFFF" w:themeColor="background1" w:sz="4" w:space="0"/>
       </w:tblBorders>
-      <w:tblCellMar>
-        <w:top w:w="0" w:type="dxa"/>
-        <w:left w:w="108" w:type="dxa"/>
-        <w:bottom w:w="0" w:type="dxa"/>
-        <w:right w:w="108" w:type="dxa"/>
-      </w:tblCellMar>
     </w:tblPr>
     <w:tcPr>
       <w:shd w:val="clear" w:color="auto" w:fill="FEF4EC" w:themeFill="accent6" w:themeFillTint="19"/>
@@ -12732,9 +11648,6 @@
     <w:name w:val="Colorful List"/>
     <w:basedOn w:val="12"/>
     <w:uiPriority w:val="72"/>
-    <w:pPr>
-      <w:spacing w:after="0" w:line="240" w:lineRule="auto"/>
-    </w:pPr>
     <w:rPr>
       <w:color w:val="000000" w:themeColor="text1"/>
       <w14:textFill>
@@ -12744,12 +11657,8 @@
       </w14:textFill>
     </w:rPr>
     <w:tblPr>
-      <w:tblCellMar>
-        <w:top w:w="0" w:type="dxa"/>
-        <w:left w:w="108" w:type="dxa"/>
-        <w:bottom w:w="0" w:type="dxa"/>
-        <w:right w:w="108" w:type="dxa"/>
-      </w:tblCellMar>
+      <w:tblStyleRowBandSize w:val="1"/>
+      <w:tblStyleColBandSize w:val="1"/>
     </w:tblPr>
     <w:tcPr>
       <w:shd w:val="clear" w:color="auto" w:fill="E5E5E5" w:themeFill="text1" w:themeFillTint="19"/>
@@ -12824,9 +11733,6 @@
     <w:name w:val="Colorful List Accent 1"/>
     <w:basedOn w:val="12"/>
     <w:uiPriority w:val="72"/>
-    <w:pPr>
-      <w:spacing w:after="0" w:line="240" w:lineRule="auto"/>
-    </w:pPr>
     <w:rPr>
       <w:color w:val="000000" w:themeColor="text1"/>
       <w14:textFill>
@@ -12836,12 +11742,8 @@
       </w14:textFill>
     </w:rPr>
     <w:tblPr>
-      <w:tblCellMar>
-        <w:top w:w="0" w:type="dxa"/>
-        <w:left w:w="108" w:type="dxa"/>
-        <w:bottom w:w="0" w:type="dxa"/>
-        <w:right w:w="108" w:type="dxa"/>
-      </w:tblCellMar>
+      <w:tblStyleRowBandSize w:val="1"/>
+      <w:tblStyleColBandSize w:val="1"/>
     </w:tblPr>
     <w:tcPr>
       <w:shd w:val="clear" w:color="auto" w:fill="EDF2F8" w:themeFill="accent1" w:themeFillTint="19"/>
@@ -12916,9 +11818,6 @@
     <w:name w:val="Colorful List Accent 2"/>
     <w:basedOn w:val="12"/>
     <w:uiPriority w:val="72"/>
-    <w:pPr>
-      <w:spacing w:after="0" w:line="240" w:lineRule="auto"/>
-    </w:pPr>
     <w:rPr>
       <w:color w:val="000000" w:themeColor="text1"/>
       <w14:textFill>
@@ -12928,12 +11827,8 @@
       </w14:textFill>
     </w:rPr>
     <w:tblPr>
-      <w:tblCellMar>
-        <w:top w:w="0" w:type="dxa"/>
-        <w:left w:w="108" w:type="dxa"/>
-        <w:bottom w:w="0" w:type="dxa"/>
-        <w:right w:w="108" w:type="dxa"/>
-      </w:tblCellMar>
+      <w:tblStyleRowBandSize w:val="1"/>
+      <w:tblStyleColBandSize w:val="1"/>
     </w:tblPr>
     <w:tcPr>
       <w:shd w:val="clear" w:color="auto" w:fill="F8EDED" w:themeFill="accent2" w:themeFillTint="19"/>
@@ -13008,9 +11903,6 @@
     <w:name w:val="Colorful List Accent 3"/>
     <w:basedOn w:val="12"/>
     <w:uiPriority w:val="72"/>
-    <w:pPr>
-      <w:spacing w:after="0" w:line="240" w:lineRule="auto"/>
-    </w:pPr>
     <w:rPr>
       <w:color w:val="000000" w:themeColor="text1"/>
       <w14:textFill>
@@ -13020,12 +11912,8 @@
       </w14:textFill>
     </w:rPr>
     <w:tblPr>
-      <w:tblCellMar>
-        <w:top w:w="0" w:type="dxa"/>
-        <w:left w:w="108" w:type="dxa"/>
-        <w:bottom w:w="0" w:type="dxa"/>
-        <w:right w:w="108" w:type="dxa"/>
-      </w:tblCellMar>
+      <w:tblStyleRowBandSize w:val="1"/>
+      <w:tblStyleColBandSize w:val="1"/>
     </w:tblPr>
     <w:tcPr>
       <w:shd w:val="clear" w:color="auto" w:fill="F5F8EE" w:themeFill="accent3" w:themeFillTint="19"/>
@@ -13100,9 +11988,6 @@
     <w:name w:val="Colorful List Accent 4"/>
     <w:basedOn w:val="12"/>
     <w:uiPriority w:val="72"/>
-    <w:pPr>
-      <w:spacing w:after="0" w:line="240" w:lineRule="auto"/>
-    </w:pPr>
     <w:rPr>
       <w:color w:val="000000" w:themeColor="text1"/>
       <w14:textFill>
@@ -13112,12 +11997,8 @@
       </w14:textFill>
     </w:rPr>
     <w:tblPr>
-      <w:tblCellMar>
-        <w:top w:w="0" w:type="dxa"/>
-        <w:left w:w="108" w:type="dxa"/>
-        <w:bottom w:w="0" w:type="dxa"/>
-        <w:right w:w="108" w:type="dxa"/>
-      </w:tblCellMar>
+      <w:tblStyleRowBandSize w:val="1"/>
+      <w:tblStyleColBandSize w:val="1"/>
     </w:tblPr>
     <w:tcPr>
       <w:shd w:val="clear" w:color="auto" w:fill="F2EFF5" w:themeFill="accent4" w:themeFillTint="19"/>
@@ -13192,9 +12073,6 @@
     <w:name w:val="Colorful List Accent 5"/>
     <w:basedOn w:val="12"/>
     <w:uiPriority w:val="72"/>
-    <w:pPr>
-      <w:spacing w:after="0" w:line="240" w:lineRule="auto"/>
-    </w:pPr>
     <w:rPr>
       <w:color w:val="000000" w:themeColor="text1"/>
       <w14:textFill>
@@ -13204,12 +12082,8 @@
       </w14:textFill>
     </w:rPr>
     <w:tblPr>
-      <w:tblCellMar>
-        <w:top w:w="0" w:type="dxa"/>
-        <w:left w:w="108" w:type="dxa"/>
-        <w:bottom w:w="0" w:type="dxa"/>
-        <w:right w:w="108" w:type="dxa"/>
-      </w:tblCellMar>
+      <w:tblStyleRowBandSize w:val="1"/>
+      <w:tblStyleColBandSize w:val="1"/>
     </w:tblPr>
     <w:tcPr>
       <w:shd w:val="clear" w:color="auto" w:fill="EDF6F9" w:themeFill="accent5" w:themeFillTint="19"/>
@@ -13284,9 +12158,6 @@
     <w:name w:val="Colorful List Accent 6"/>
     <w:basedOn w:val="12"/>
     <w:uiPriority w:val="72"/>
-    <w:pPr>
-      <w:spacing w:after="0" w:line="240" w:lineRule="auto"/>
-    </w:pPr>
     <w:rPr>
       <w:color w:val="000000" w:themeColor="text1"/>
       <w14:textFill>
@@ -13296,12 +12167,8 @@
       </w14:textFill>
     </w:rPr>
     <w:tblPr>
-      <w:tblCellMar>
-        <w:top w:w="0" w:type="dxa"/>
-        <w:left w:w="108" w:type="dxa"/>
-        <w:bottom w:w="0" w:type="dxa"/>
-        <w:right w:w="108" w:type="dxa"/>
-      </w:tblCellMar>
+      <w:tblStyleRowBandSize w:val="1"/>
+      <w:tblStyleColBandSize w:val="1"/>
     </w:tblPr>
     <w:tcPr>
       <w:shd w:val="clear" w:color="auto" w:fill="FEF4EC" w:themeFill="accent6" w:themeFillTint="19"/>
@@ -13376,9 +12243,6 @@
     <w:name w:val="Colorful Grid"/>
     <w:basedOn w:val="12"/>
     <w:uiPriority w:val="73"/>
-    <w:pPr>
-      <w:spacing w:after="0" w:line="240" w:lineRule="auto"/>
-    </w:pPr>
     <w:rPr>
       <w:color w:val="000000" w:themeColor="text1"/>
       <w14:textFill>
@@ -13391,12 +12255,6 @@
       <w:tblBorders>
         <w:insideH w:val="single" w:color="FFFFFF" w:themeColor="background1" w:sz="4" w:space="0"/>
       </w:tblBorders>
-      <w:tblCellMar>
-        <w:top w:w="0" w:type="dxa"/>
-        <w:left w:w="108" w:type="dxa"/>
-        <w:bottom w:w="0" w:type="dxa"/>
-        <w:right w:w="108" w:type="dxa"/>
-      </w:tblCellMar>
     </w:tblPr>
     <w:tcPr>
       <w:shd w:val="clear" w:color="auto" w:fill="CCCCCC" w:themeFill="text1" w:themeFillTint="33"/>
@@ -13472,9 +12330,6 @@
     <w:name w:val="Colorful Grid Accent 1"/>
     <w:basedOn w:val="12"/>
     <w:uiPriority w:val="73"/>
-    <w:pPr>
-      <w:spacing w:after="0" w:line="240" w:lineRule="auto"/>
-    </w:pPr>
     <w:rPr>
       <w:color w:val="000000" w:themeColor="text1"/>
       <w14:textFill>
@@ -13487,12 +12342,6 @@
       <w:tblBorders>
         <w:insideH w:val="single" w:color="FFFFFF" w:themeColor="background1" w:sz="4" w:space="0"/>
       </w:tblBorders>
-      <w:tblCellMar>
-        <w:top w:w="0" w:type="dxa"/>
-        <w:left w:w="108" w:type="dxa"/>
-        <w:bottom w:w="0" w:type="dxa"/>
-        <w:right w:w="108" w:type="dxa"/>
-      </w:tblCellMar>
     </w:tblPr>
     <w:tcPr>
       <w:shd w:val="clear" w:color="auto" w:fill="DBE5F1" w:themeFill="accent1" w:themeFillTint="33"/>
@@ -13568,9 +12417,6 @@
     <w:name w:val="Colorful Grid Accent 2"/>
     <w:basedOn w:val="12"/>
     <w:uiPriority w:val="73"/>
-    <w:pPr>
-      <w:spacing w:after="0" w:line="240" w:lineRule="auto"/>
-    </w:pPr>
     <w:rPr>
       <w:color w:val="000000" w:themeColor="text1"/>
       <w14:textFill>
@@ -13583,12 +12429,6 @@
       <w:tblBorders>
         <w:insideH w:val="single" w:color="FFFFFF" w:themeColor="background1" w:sz="4" w:space="0"/>
       </w:tblBorders>
-      <w:tblCellMar>
-        <w:top w:w="0" w:type="dxa"/>
-        <w:left w:w="108" w:type="dxa"/>
-        <w:bottom w:w="0" w:type="dxa"/>
-        <w:right w:w="108" w:type="dxa"/>
-      </w:tblCellMar>
     </w:tblPr>
     <w:tcPr>
       <w:shd w:val="clear" w:color="auto" w:fill="F2DBDB" w:themeFill="accent2" w:themeFillTint="33"/>
@@ -13664,9 +12504,6 @@
     <w:name w:val="Colorful Grid Accent 3"/>
     <w:basedOn w:val="12"/>
     <w:uiPriority w:val="73"/>
-    <w:pPr>
-      <w:spacing w:after="0" w:line="240" w:lineRule="auto"/>
-    </w:pPr>
     <w:rPr>
       <w:color w:val="000000" w:themeColor="text1"/>
       <w14:textFill>
@@ -13679,12 +12516,6 @@
       <w:tblBorders>
         <w:insideH w:val="single" w:color="FFFFFF" w:themeColor="background1" w:sz="4" w:space="0"/>
       </w:tblBorders>
-      <w:tblCellMar>
-        <w:top w:w="0" w:type="dxa"/>
-        <w:left w:w="108" w:type="dxa"/>
-        <w:bottom w:w="0" w:type="dxa"/>
-        <w:right w:w="108" w:type="dxa"/>
-      </w:tblCellMar>
     </w:tblPr>
     <w:tcPr>
       <w:shd w:val="clear" w:color="auto" w:fill="EAF1DD" w:themeFill="accent3" w:themeFillTint="33"/>
@@ -13760,9 +12591,6 @@
     <w:name w:val="Colorful Grid Accent 4"/>
     <w:basedOn w:val="12"/>
     <w:uiPriority w:val="73"/>
-    <w:pPr>
-      <w:spacing w:after="0" w:line="240" w:lineRule="auto"/>
-    </w:pPr>
     <w:rPr>
       <w:color w:val="000000" w:themeColor="text1"/>
       <w14:textFill>
@@ -13775,12 +12603,6 @@
       <w:tblBorders>
         <w:insideH w:val="single" w:color="FFFFFF" w:themeColor="background1" w:sz="4" w:space="0"/>
       </w:tblBorders>
-      <w:tblCellMar>
-        <w:top w:w="0" w:type="dxa"/>
-        <w:left w:w="108" w:type="dxa"/>
-        <w:bottom w:w="0" w:type="dxa"/>
-        <w:right w:w="108" w:type="dxa"/>
-      </w:tblCellMar>
     </w:tblPr>
     <w:tcPr>
       <w:shd w:val="clear" w:color="auto" w:fill="E5DFEC" w:themeFill="accent4" w:themeFillTint="33"/>
@@ -13856,9 +12678,6 @@
     <w:name w:val="Colorful Grid Accent 5"/>
     <w:basedOn w:val="12"/>
     <w:uiPriority w:val="73"/>
-    <w:pPr>
-      <w:spacing w:after="0" w:line="240" w:lineRule="auto"/>
-    </w:pPr>
     <w:rPr>
       <w:color w:val="000000" w:themeColor="text1"/>
       <w14:textFill>
@@ -13871,12 +12690,6 @@
       <w:tblBorders>
         <w:insideH w:val="single" w:color="FFFFFF" w:themeColor="background1" w:sz="4" w:space="0"/>
       </w:tblBorders>
-      <w:tblCellMar>
-        <w:top w:w="0" w:type="dxa"/>
-        <w:left w:w="108" w:type="dxa"/>
-        <w:bottom w:w="0" w:type="dxa"/>
-        <w:right w:w="108" w:type="dxa"/>
-      </w:tblCellMar>
     </w:tblPr>
     <w:tcPr>
       <w:shd w:val="clear" w:color="auto" w:fill="DAEEF3" w:themeFill="accent5" w:themeFillTint="33"/>
@@ -13952,9 +12765,6 @@
     <w:name w:val="Colorful Grid Accent 6"/>
     <w:basedOn w:val="12"/>
     <w:uiPriority w:val="73"/>
-    <w:pPr>
-      <w:spacing w:after="0" w:line="240" w:lineRule="auto"/>
-    </w:pPr>
     <w:rPr>
       <w:color w:val="000000" w:themeColor="text1"/>
       <w14:textFill>
@@ -13967,12 +12777,6 @@
       <w:tblBorders>
         <w:insideH w:val="single" w:color="FFFFFF" w:themeColor="background1" w:sz="4" w:space="0"/>
       </w:tblBorders>
-      <w:tblCellMar>
-        <w:top w:w="0" w:type="dxa"/>
-        <w:left w:w="108" w:type="dxa"/>
-        <w:bottom w:w="0" w:type="dxa"/>
-        <w:right w:w="108" w:type="dxa"/>
-      </w:tblCellMar>
     </w:tblPr>
     <w:tcPr>
       <w:shd w:val="clear" w:color="auto" w:fill="FDE9D9" w:themeFill="accent6" w:themeFillTint="33"/>
@@ -14062,9 +12866,6 @@
     <w:name w:val="No Spacing"/>
     <w:qFormat/>
     <w:uiPriority w:val="1"/>
-    <w:pPr>
-      <w:spacing w:after="0" w:line="240" w:lineRule="auto"/>
-    </w:pPr>
     <w:rPr>
       <w:rFonts w:asciiTheme="minorHAnsi" w:hAnsiTheme="minorHAnsi" w:eastAsiaTheme="minorEastAsia" w:cstheme="minorBidi"/>
       <w:sz w:val="22"/>
@@ -14394,7 +13195,7 @@
     </w:rPr>
   </w:style>
   <w:style w:type="character" w:customStyle="1" w:styleId="158">
-    <w:name w:val="Subtle Emphasis"/>
+    <w:name w:val="Subtle Emphasis1"/>
     <w:basedOn w:val="11"/>
     <w:qFormat/>
     <w:uiPriority w:val="19"/>
@@ -14413,7 +13214,7 @@
     </w:rPr>
   </w:style>
   <w:style w:type="character" w:customStyle="1" w:styleId="159">
-    <w:name w:val="Intense Emphasis"/>
+    <w:name w:val="Intense Emphasis1"/>
     <w:basedOn w:val="11"/>
     <w:qFormat/>
     <w:uiPriority w:val="21"/>
@@ -14431,7 +13232,7 @@
     </w:rPr>
   </w:style>
   <w:style w:type="character" w:customStyle="1" w:styleId="160">
-    <w:name w:val="Subtle Reference"/>
+    <w:name w:val="Subtle Reference1"/>
     <w:basedOn w:val="11"/>
     <w:qFormat/>
     <w:uiPriority w:val="31"/>
@@ -14447,7 +13248,7 @@
     </w:rPr>
   </w:style>
   <w:style w:type="character" w:customStyle="1" w:styleId="161">
-    <w:name w:val="Intense Reference"/>
+    <w:name w:val="Intense Reference1"/>
     <w:basedOn w:val="11"/>
     <w:qFormat/>
     <w:uiPriority w:val="32"/>
@@ -14466,7 +13267,7 @@
     </w:rPr>
   </w:style>
   <w:style w:type="character" w:customStyle="1" w:styleId="162">
-    <w:name w:val="Book Title"/>
+    <w:name w:val="Book Title1"/>
     <w:basedOn w:val="11"/>
     <w:qFormat/>
     <w:uiPriority w:val="33"/>
@@ -14478,7 +13279,7 @@
     </w:rPr>
   </w:style>
   <w:style w:type="paragraph" w:customStyle="1" w:styleId="163">
-    <w:name w:val="TOC Heading"/>
+    <w:name w:val="TOC Heading1"/>
     <w:basedOn w:val="2"/>
     <w:next w:val="1"/>
     <w:semiHidden/>

</xml_diff>